<commit_message>
Se arregla documento final
</commit_message>
<xml_diff>
--- a/DOCUMENTOS FINALES/Entregas/Documento Final.docx
+++ b/DOCUMENTOS FINALES/Entregas/Documento Final.docx
@@ -1699,7 +1699,7 @@
         </w:rPr>
         <w:fldChar w:fldCharType="separate"/>
       </w:r>
-      <w:hyperlink w:anchor="_Toc494312353" w:history="1">
+      <w:hyperlink w:anchor="_Toc494829293" w:history="1">
         <w:r>
           <w:rPr>
             <w:rStyle w:val="Hipervnculo"/>
@@ -1746,7 +1746,7 @@
             <w:noProof/>
             <w:webHidden/>
           </w:rPr>
-          <w:instrText xml:space="preserve"> PAGEREF _Toc494312353 \h </w:instrText>
+          <w:instrText xml:space="preserve"> PAGEREF _Toc494829293 \h </w:instrText>
         </w:r>
         <w:r>
           <w:rPr>
@@ -1793,7 +1793,7 @@
           <w:lang w:eastAsia="es-CO"/>
         </w:rPr>
       </w:pPr>
-      <w:hyperlink w:anchor="_Toc494312354" w:history="1">
+      <w:hyperlink w:anchor="_Toc494829294" w:history="1">
         <w:r>
           <w:rPr>
             <w:rStyle w:val="Hipervnculo"/>
@@ -1840,7 +1840,7 @@
             <w:noProof/>
             <w:webHidden/>
           </w:rPr>
-          <w:instrText xml:space="preserve"> PAGEREF _Toc494312354 \h </w:instrText>
+          <w:instrText xml:space="preserve"> PAGEREF _Toc494829294 \h </w:instrText>
         </w:r>
         <w:r>
           <w:rPr>
@@ -1887,7 +1887,7 @@
           <w:lang w:eastAsia="es-CO"/>
         </w:rPr>
       </w:pPr>
-      <w:hyperlink w:anchor="_Toc494312355" w:history="1">
+      <w:hyperlink w:anchor="_Toc494829295" w:history="1">
         <w:r>
           <w:rPr>
             <w:rStyle w:val="Hipervnculo"/>
@@ -1934,7 +1934,7 @@
             <w:noProof/>
             <w:webHidden/>
           </w:rPr>
-          <w:instrText xml:space="preserve"> PAGEREF _Toc494312355 \h </w:instrText>
+          <w:instrText xml:space="preserve"> PAGEREF _Toc494829295 \h </w:instrText>
         </w:r>
         <w:r>
           <w:rPr>
@@ -1981,7 +1981,7 @@
           <w:lang w:eastAsia="es-CO"/>
         </w:rPr>
       </w:pPr>
-      <w:hyperlink w:anchor="_Toc494312356" w:history="1">
+      <w:hyperlink w:anchor="_Toc494829296" w:history="1">
         <w:r>
           <w:rPr>
             <w:rStyle w:val="Hipervnculo"/>
@@ -2028,7 +2028,7 @@
             <w:noProof/>
             <w:webHidden/>
           </w:rPr>
-          <w:instrText xml:space="preserve"> PAGEREF _Toc494312356 \h </w:instrText>
+          <w:instrText xml:space="preserve"> PAGEREF _Toc494829296 \h </w:instrText>
         </w:r>
         <w:r>
           <w:rPr>
@@ -2075,7 +2075,7 @@
           <w:lang w:eastAsia="es-CO"/>
         </w:rPr>
       </w:pPr>
-      <w:hyperlink w:anchor="_Toc494312357" w:history="1">
+      <w:hyperlink w:anchor="_Toc494829297" w:history="1">
         <w:r>
           <w:rPr>
             <w:rStyle w:val="Hipervnculo"/>
@@ -2122,7 +2122,7 @@
             <w:noProof/>
             <w:webHidden/>
           </w:rPr>
-          <w:instrText xml:space="preserve"> PAGEREF _Toc494312357 \h </w:instrText>
+          <w:instrText xml:space="preserve"> PAGEREF _Toc494829297 \h </w:instrText>
         </w:r>
         <w:r>
           <w:rPr>
@@ -2169,7 +2169,7 @@
           <w:lang w:eastAsia="es-CO"/>
         </w:rPr>
       </w:pPr>
-      <w:hyperlink w:anchor="_Toc494312358" w:history="1">
+      <w:hyperlink w:anchor="_Toc494829298" w:history="1">
         <w:r>
           <w:rPr>
             <w:rStyle w:val="Hipervnculo"/>
@@ -2216,7 +2216,7 @@
             <w:noProof/>
             <w:webHidden/>
           </w:rPr>
-          <w:instrText xml:space="preserve"> PAGEREF _Toc494312358 \h </w:instrText>
+          <w:instrText xml:space="preserve"> PAGEREF _Toc494829298 \h </w:instrText>
         </w:r>
         <w:r>
           <w:rPr>
@@ -2263,7 +2263,7 @@
           <w:lang w:eastAsia="es-CO"/>
         </w:rPr>
       </w:pPr>
-      <w:hyperlink w:anchor="_Toc494312359" w:history="1">
+      <w:hyperlink w:anchor="_Toc494829299" w:history="1">
         <w:r>
           <w:rPr>
             <w:rStyle w:val="Hipervnculo"/>
@@ -2310,7 +2310,7 @@
             <w:noProof/>
             <w:webHidden/>
           </w:rPr>
-          <w:instrText xml:space="preserve"> PAGEREF _Toc494312359 \h </w:instrText>
+          <w:instrText xml:space="preserve"> PAGEREF _Toc494829299 \h </w:instrText>
         </w:r>
         <w:r>
           <w:rPr>
@@ -2357,7 +2357,7 @@
           <w:lang w:eastAsia="es-CO"/>
         </w:rPr>
       </w:pPr>
-      <w:hyperlink w:anchor="_Toc494312360" w:history="1">
+      <w:hyperlink w:anchor="_Toc494829300" w:history="1">
         <w:r>
           <w:rPr>
             <w:rStyle w:val="Hipervnculo"/>
@@ -2404,7 +2404,7 @@
             <w:noProof/>
             <w:webHidden/>
           </w:rPr>
-          <w:instrText xml:space="preserve"> PAGEREF _Toc494312360 \h </w:instrText>
+          <w:instrText xml:space="preserve"> PAGEREF _Toc494829300 \h </w:instrText>
         </w:r>
         <w:r>
           <w:rPr>
@@ -2451,7 +2451,7 @@
           <w:lang w:eastAsia="es-CO"/>
         </w:rPr>
       </w:pPr>
-      <w:hyperlink w:anchor="_Toc494312361" w:history="1">
+      <w:hyperlink w:anchor="_Toc494829301" w:history="1">
         <w:r>
           <w:rPr>
             <w:rStyle w:val="Hipervnculo"/>
@@ -2498,7 +2498,7 @@
             <w:noProof/>
             <w:webHidden/>
           </w:rPr>
-          <w:instrText xml:space="preserve"> PAGEREF _Toc494312361 \h </w:instrText>
+          <w:instrText xml:space="preserve"> PAGEREF _Toc494829301 \h </w:instrText>
         </w:r>
         <w:r>
           <w:rPr>
@@ -2545,7 +2545,7 @@
           <w:lang w:eastAsia="es-CO"/>
         </w:rPr>
       </w:pPr>
-      <w:hyperlink w:anchor="_Toc494312362" w:history="1">
+      <w:hyperlink w:anchor="_Toc494829302" w:history="1">
         <w:r>
           <w:rPr>
             <w:rStyle w:val="Hipervnculo"/>
@@ -2592,7 +2592,7 @@
             <w:noProof/>
             <w:webHidden/>
           </w:rPr>
-          <w:instrText xml:space="preserve"> PAGEREF _Toc494312362 \h </w:instrText>
+          <w:instrText xml:space="preserve"> PAGEREF _Toc494829302 \h </w:instrText>
         </w:r>
         <w:r>
           <w:rPr>
@@ -2639,7 +2639,7 @@
           <w:lang w:eastAsia="es-CO"/>
         </w:rPr>
       </w:pPr>
-      <w:hyperlink w:anchor="_Toc494312363" w:history="1">
+      <w:hyperlink w:anchor="_Toc494829303" w:history="1">
         <w:r>
           <w:rPr>
             <w:rStyle w:val="Hipervnculo"/>
@@ -2686,7 +2686,7 @@
             <w:noProof/>
             <w:webHidden/>
           </w:rPr>
-          <w:instrText xml:space="preserve"> PAGEREF _Toc494312363 \h </w:instrText>
+          <w:instrText xml:space="preserve"> PAGEREF _Toc494829303 \h </w:instrText>
         </w:r>
         <w:r>
           <w:rPr>
@@ -2733,7 +2733,7 @@
           <w:lang w:eastAsia="es-CO"/>
         </w:rPr>
       </w:pPr>
-      <w:hyperlink w:anchor="_Toc494312364" w:history="1">
+      <w:hyperlink w:anchor="_Toc494829304" w:history="1">
         <w:r>
           <w:rPr>
             <w:rStyle w:val="Hipervnculo"/>
@@ -2780,7 +2780,7 @@
             <w:noProof/>
             <w:webHidden/>
           </w:rPr>
-          <w:instrText xml:space="preserve"> PAGEREF _Toc494312364 \h </w:instrText>
+          <w:instrText xml:space="preserve"> PAGEREF _Toc494829304 \h </w:instrText>
         </w:r>
         <w:r>
           <w:rPr>
@@ -2827,7 +2827,7 @@
           <w:lang w:eastAsia="es-CO"/>
         </w:rPr>
       </w:pPr>
-      <w:hyperlink w:anchor="_Toc494312365" w:history="1">
+      <w:hyperlink w:anchor="_Toc494829305" w:history="1">
         <w:r>
           <w:rPr>
             <w:rStyle w:val="Hipervnculo"/>
@@ -2874,7 +2874,7 @@
             <w:noProof/>
             <w:webHidden/>
           </w:rPr>
-          <w:instrText xml:space="preserve"> PAGEREF _Toc494312365 \h </w:instrText>
+          <w:instrText xml:space="preserve"> PAGEREF _Toc494829305 \h </w:instrText>
         </w:r>
         <w:r>
           <w:rPr>
@@ -2921,7 +2921,7 @@
           <w:lang w:eastAsia="es-CO"/>
         </w:rPr>
       </w:pPr>
-      <w:hyperlink w:anchor="_Toc494312366" w:history="1">
+      <w:hyperlink w:anchor="_Toc494829306" w:history="1">
         <w:r>
           <w:rPr>
             <w:rStyle w:val="Hipervnculo"/>
@@ -2968,7 +2968,7 @@
             <w:noProof/>
             <w:webHidden/>
           </w:rPr>
-          <w:instrText xml:space="preserve"> PAGEREF _Toc494312366 \h </w:instrText>
+          <w:instrText xml:space="preserve"> PAGEREF _Toc494829306 \h </w:instrText>
         </w:r>
         <w:r>
           <w:rPr>
@@ -3015,7 +3015,7 @@
           <w:lang w:eastAsia="es-CO"/>
         </w:rPr>
       </w:pPr>
-      <w:hyperlink w:anchor="_Toc494312367" w:history="1">
+      <w:hyperlink w:anchor="_Toc494829307" w:history="1">
         <w:r>
           <w:rPr>
             <w:rStyle w:val="Hipervnculo"/>
@@ -3062,7 +3062,7 @@
             <w:noProof/>
             <w:webHidden/>
           </w:rPr>
-          <w:instrText xml:space="preserve"> PAGEREF _Toc494312367 \h </w:instrText>
+          <w:instrText xml:space="preserve"> PAGEREF _Toc494829307 \h </w:instrText>
         </w:r>
         <w:r>
           <w:rPr>
@@ -3109,7 +3109,7 @@
           <w:lang w:eastAsia="es-CO"/>
         </w:rPr>
       </w:pPr>
-      <w:hyperlink w:anchor="_Toc494312368" w:history="1">
+      <w:hyperlink w:anchor="_Toc494829308" w:history="1">
         <w:r>
           <w:rPr>
             <w:rStyle w:val="Hipervnculo"/>
@@ -3156,7 +3156,7 @@
             <w:noProof/>
             <w:webHidden/>
           </w:rPr>
-          <w:instrText xml:space="preserve"> PAGEREF _Toc494312368 \h </w:instrText>
+          <w:instrText xml:space="preserve"> PAGEREF _Toc494829308 \h </w:instrText>
         </w:r>
         <w:r>
           <w:rPr>
@@ -3203,7 +3203,7 @@
           <w:lang w:eastAsia="es-CO"/>
         </w:rPr>
       </w:pPr>
-      <w:hyperlink w:anchor="_Toc494312369" w:history="1">
+      <w:hyperlink w:anchor="_Toc494829309" w:history="1">
         <w:r>
           <w:rPr>
             <w:rStyle w:val="Hipervnculo"/>
@@ -3250,7 +3250,7 @@
             <w:noProof/>
             <w:webHidden/>
           </w:rPr>
-          <w:instrText xml:space="preserve"> PAGEREF _Toc494312369 \h </w:instrText>
+          <w:instrText xml:space="preserve"> PAGEREF _Toc494829309 \h </w:instrText>
         </w:r>
         <w:r>
           <w:rPr>
@@ -3297,7 +3297,7 @@
           <w:lang w:eastAsia="es-CO"/>
         </w:rPr>
       </w:pPr>
-      <w:hyperlink w:anchor="_Toc494312370" w:history="1">
+      <w:hyperlink w:anchor="_Toc494829310" w:history="1">
         <w:r>
           <w:rPr>
             <w:rStyle w:val="Hipervnculo"/>
@@ -3344,7 +3344,7 @@
             <w:noProof/>
             <w:webHidden/>
           </w:rPr>
-          <w:instrText xml:space="preserve"> PAGEREF _Toc494312370 \h </w:instrText>
+          <w:instrText xml:space="preserve"> PAGEREF _Toc494829310 \h </w:instrText>
         </w:r>
         <w:r>
           <w:rPr>
@@ -3391,7 +3391,7 @@
           <w:lang w:eastAsia="es-CO"/>
         </w:rPr>
       </w:pPr>
-      <w:hyperlink w:anchor="_Toc494312371" w:history="1">
+      <w:hyperlink w:anchor="_Toc494829311" w:history="1">
         <w:r>
           <w:rPr>
             <w:rStyle w:val="Hipervnculo"/>
@@ -3438,7 +3438,7 @@
             <w:noProof/>
             <w:webHidden/>
           </w:rPr>
-          <w:instrText xml:space="preserve"> PAGEREF _Toc494312371 \h </w:instrText>
+          <w:instrText xml:space="preserve"> PAGEREF _Toc494829311 \h </w:instrText>
         </w:r>
         <w:r>
           <w:rPr>
@@ -3485,7 +3485,7 @@
           <w:lang w:eastAsia="es-CO"/>
         </w:rPr>
       </w:pPr>
-      <w:hyperlink w:anchor="_Toc494312372" w:history="1">
+      <w:hyperlink w:anchor="_Toc494829312" w:history="1">
         <w:r>
           <w:rPr>
             <w:rStyle w:val="Hipervnculo"/>
@@ -3532,7 +3532,7 @@
             <w:noProof/>
             <w:webHidden/>
           </w:rPr>
-          <w:instrText xml:space="preserve"> PAGEREF _Toc494312372 \h </w:instrText>
+          <w:instrText xml:space="preserve"> PAGEREF _Toc494829312 \h </w:instrText>
         </w:r>
         <w:r>
           <w:rPr>
@@ -3579,7 +3579,7 @@
           <w:lang w:eastAsia="es-CO"/>
         </w:rPr>
       </w:pPr>
-      <w:hyperlink w:anchor="_Toc494312373" w:history="1">
+      <w:hyperlink w:anchor="_Toc494829313" w:history="1">
         <w:r>
           <w:rPr>
             <w:rStyle w:val="Hipervnculo"/>
@@ -3626,7 +3626,7 @@
             <w:noProof/>
             <w:webHidden/>
           </w:rPr>
-          <w:instrText xml:space="preserve"> PAGEREF _Toc494312373 \h </w:instrText>
+          <w:instrText xml:space="preserve"> PAGEREF _Toc494829313 \h </w:instrText>
         </w:r>
         <w:r>
           <w:rPr>
@@ -3673,7 +3673,7 @@
           <w:lang w:eastAsia="es-CO"/>
         </w:rPr>
       </w:pPr>
-      <w:hyperlink w:anchor="_Toc494312374" w:history="1">
+      <w:hyperlink w:anchor="_Toc494829314" w:history="1">
         <w:r>
           <w:rPr>
             <w:rStyle w:val="Hipervnculo"/>
@@ -3720,7 +3720,7 @@
             <w:noProof/>
             <w:webHidden/>
           </w:rPr>
-          <w:instrText xml:space="preserve"> PAGEREF _Toc494312374 \h </w:instrText>
+          <w:instrText xml:space="preserve"> PAGEREF _Toc494829314 \h </w:instrText>
         </w:r>
         <w:r>
           <w:rPr>
@@ -3767,7 +3767,7 @@
           <w:lang w:eastAsia="es-CO"/>
         </w:rPr>
       </w:pPr>
-      <w:hyperlink w:anchor="_Toc494312375" w:history="1">
+      <w:hyperlink w:anchor="_Toc494829315" w:history="1">
         <w:r>
           <w:rPr>
             <w:rStyle w:val="Hipervnculo"/>
@@ -3814,7 +3814,7 @@
             <w:noProof/>
             <w:webHidden/>
           </w:rPr>
-          <w:instrText xml:space="preserve"> PAGEREF _Toc494312375 \h </w:instrText>
+          <w:instrText xml:space="preserve"> PAGEREF _Toc494829315 \h </w:instrText>
         </w:r>
         <w:r>
           <w:rPr>
@@ -3861,7 +3861,7 @@
           <w:lang w:eastAsia="es-CO"/>
         </w:rPr>
       </w:pPr>
-      <w:hyperlink w:anchor="_Toc494312376" w:history="1">
+      <w:hyperlink w:anchor="_Toc494829316" w:history="1">
         <w:r>
           <w:rPr>
             <w:rStyle w:val="Hipervnculo"/>
@@ -3887,7 +3887,7 @@
             <w:rFonts w:cs="Arial"/>
             <w:noProof/>
           </w:rPr>
-          <w:t>Plan de aseguramiento de la calidad del software.</w:t>
+          <w:t>Plan del proyecto.</w:t>
         </w:r>
         <w:r>
           <w:rPr>
@@ -3908,7 +3908,7 @@
             <w:noProof/>
             <w:webHidden/>
           </w:rPr>
-          <w:instrText xml:space="preserve"> PAGEREF _Toc494312376 \h </w:instrText>
+          <w:instrText xml:space="preserve"> PAGEREF _Toc494829316 \h </w:instrText>
         </w:r>
         <w:r>
           <w:rPr>
@@ -3955,7 +3955,7 @@
           <w:lang w:eastAsia="es-CO"/>
         </w:rPr>
       </w:pPr>
-      <w:hyperlink w:anchor="_Toc494312377" w:history="1">
+      <w:hyperlink w:anchor="_Toc494829317" w:history="1">
         <w:r>
           <w:rPr>
             <w:rStyle w:val="Hipervnculo"/>
@@ -3981,7 +3981,7 @@
             <w:rFonts w:cs="Arial"/>
             <w:noProof/>
           </w:rPr>
-          <w:t>Plan del proyecto.</w:t>
+          <w:t>Especificación de casos de uso.</w:t>
         </w:r>
         <w:r>
           <w:rPr>
@@ -4002,7 +4002,7 @@
             <w:noProof/>
             <w:webHidden/>
           </w:rPr>
-          <w:instrText xml:space="preserve"> PAGEREF _Toc494312377 \h </w:instrText>
+          <w:instrText xml:space="preserve"> PAGEREF _Toc494829317 \h </w:instrText>
         </w:r>
         <w:r>
           <w:rPr>
@@ -4049,7 +4049,7 @@
           <w:lang w:eastAsia="es-CO"/>
         </w:rPr>
       </w:pPr>
-      <w:hyperlink w:anchor="_Toc494312378" w:history="1">
+      <w:hyperlink w:anchor="_Toc494829318" w:history="1">
         <w:r>
           <w:rPr>
             <w:rStyle w:val="Hipervnculo"/>
@@ -4075,7 +4075,7 @@
             <w:rFonts w:cs="Arial"/>
             <w:noProof/>
           </w:rPr>
-          <w:t>Especificación de casos de uso.</w:t>
+          <w:t>Diagrama de casos de uso.</w:t>
         </w:r>
         <w:r>
           <w:rPr>
@@ -4096,7 +4096,7 @@
             <w:noProof/>
             <w:webHidden/>
           </w:rPr>
-          <w:instrText xml:space="preserve"> PAGEREF _Toc494312378 \h </w:instrText>
+          <w:instrText xml:space="preserve"> PAGEREF _Toc494829318 \h </w:instrText>
         </w:r>
         <w:r>
           <w:rPr>
@@ -4143,7 +4143,7 @@
           <w:lang w:eastAsia="es-CO"/>
         </w:rPr>
       </w:pPr>
-      <w:hyperlink w:anchor="_Toc494312379" w:history="1">
+      <w:hyperlink w:anchor="_Toc494829319" w:history="1">
         <w:r>
           <w:rPr>
             <w:rStyle w:val="Hipervnculo"/>
@@ -4169,7 +4169,7 @@
             <w:rFonts w:cs="Arial"/>
             <w:noProof/>
           </w:rPr>
-          <w:t>Diagrama de casos de uso.</w:t>
+          <w:t>Prototipos.</w:t>
         </w:r>
         <w:r>
           <w:rPr>
@@ -4190,7 +4190,7 @@
             <w:noProof/>
             <w:webHidden/>
           </w:rPr>
-          <w:instrText xml:space="preserve"> PAGEREF _Toc494312379 \h </w:instrText>
+          <w:instrText xml:space="preserve"> PAGEREF _Toc494829319 \h </w:instrText>
         </w:r>
         <w:r>
           <w:rPr>
@@ -4237,7 +4237,7 @@
           <w:lang w:eastAsia="es-CO"/>
         </w:rPr>
       </w:pPr>
-      <w:hyperlink w:anchor="_Toc494312380" w:history="1">
+      <w:hyperlink w:anchor="_Toc494829320" w:history="1">
         <w:r>
           <w:rPr>
             <w:rStyle w:val="Hipervnculo"/>
@@ -4263,7 +4263,7 @@
             <w:rFonts w:cs="Arial"/>
             <w:noProof/>
           </w:rPr>
-          <w:t>Prototipos.</w:t>
+          <w:t>Diagrama de clases.</w:t>
         </w:r>
         <w:r>
           <w:rPr>
@@ -4284,7 +4284,7 @@
             <w:noProof/>
             <w:webHidden/>
           </w:rPr>
-          <w:instrText xml:space="preserve"> PAGEREF _Toc494312380 \h </w:instrText>
+          <w:instrText xml:space="preserve"> PAGEREF _Toc494829320 \h </w:instrText>
         </w:r>
         <w:r>
           <w:rPr>
@@ -4331,7 +4331,7 @@
           <w:lang w:eastAsia="es-CO"/>
         </w:rPr>
       </w:pPr>
-      <w:hyperlink w:anchor="_Toc494312381" w:history="1">
+      <w:hyperlink w:anchor="_Toc494829321" w:history="1">
         <w:r>
           <w:rPr>
             <w:rStyle w:val="Hipervnculo"/>
@@ -4357,7 +4357,7 @@
             <w:rFonts w:cs="Arial"/>
             <w:noProof/>
           </w:rPr>
-          <w:t>Diagrama de clases.</w:t>
+          <w:t>Diagrama entidad/relación.</w:t>
         </w:r>
         <w:r>
           <w:rPr>
@@ -4378,7 +4378,7 @@
             <w:noProof/>
             <w:webHidden/>
           </w:rPr>
-          <w:instrText xml:space="preserve"> PAGEREF _Toc494312381 \h </w:instrText>
+          <w:instrText xml:space="preserve"> PAGEREF _Toc494829321 \h </w:instrText>
         </w:r>
         <w:r>
           <w:rPr>
@@ -4425,7 +4425,7 @@
           <w:lang w:eastAsia="es-CO"/>
         </w:rPr>
       </w:pPr>
-      <w:hyperlink w:anchor="_Toc494312382" w:history="1">
+      <w:hyperlink w:anchor="_Toc494829322" w:history="1">
         <w:r>
           <w:rPr>
             <w:rStyle w:val="Hipervnculo"/>
@@ -4451,7 +4451,7 @@
             <w:rFonts w:cs="Arial"/>
             <w:noProof/>
           </w:rPr>
-          <w:t>Diagrama entidad/relación.</w:t>
+          <w:t>Diagramas de secuencias.</w:t>
         </w:r>
         <w:r>
           <w:rPr>
@@ -4472,7 +4472,7 @@
             <w:noProof/>
             <w:webHidden/>
           </w:rPr>
-          <w:instrText xml:space="preserve"> PAGEREF _Toc494312382 \h </w:instrText>
+          <w:instrText xml:space="preserve"> PAGEREF _Toc494829322 \h </w:instrText>
         </w:r>
         <w:r>
           <w:rPr>
@@ -4519,7 +4519,7 @@
           <w:lang w:eastAsia="es-CO"/>
         </w:rPr>
       </w:pPr>
-      <w:hyperlink w:anchor="_Toc494312383" w:history="1">
+      <w:hyperlink w:anchor="_Toc494829323" w:history="1">
         <w:r>
           <w:rPr>
             <w:rStyle w:val="Hipervnculo"/>
@@ -4545,7 +4545,7 @@
             <w:rFonts w:cs="Arial"/>
             <w:noProof/>
           </w:rPr>
-          <w:t>Diagramas de secuencias.</w:t>
+          <w:t>Diagramas de comunicaciones.</w:t>
         </w:r>
         <w:r>
           <w:rPr>
@@ -4566,7 +4566,7 @@
             <w:noProof/>
             <w:webHidden/>
           </w:rPr>
-          <w:instrText xml:space="preserve"> PAGEREF _Toc494312383 \h </w:instrText>
+          <w:instrText xml:space="preserve"> PAGEREF _Toc494829323 \h </w:instrText>
         </w:r>
         <w:r>
           <w:rPr>
@@ -4613,7 +4613,7 @@
           <w:lang w:eastAsia="es-CO"/>
         </w:rPr>
       </w:pPr>
-      <w:hyperlink w:anchor="_Toc494312384" w:history="1">
+      <w:hyperlink w:anchor="_Toc494829324" w:history="1">
         <w:r>
           <w:rPr>
             <w:rStyle w:val="Hipervnculo"/>
@@ -4639,7 +4639,7 @@
             <w:rFonts w:cs="Arial"/>
             <w:noProof/>
           </w:rPr>
-          <w:t>Diagramas de comunicaciones.</w:t>
+          <w:t>Diagrama de actividades.</w:t>
         </w:r>
         <w:r>
           <w:rPr>
@@ -4660,7 +4660,7 @@
             <w:noProof/>
             <w:webHidden/>
           </w:rPr>
-          <w:instrText xml:space="preserve"> PAGEREF _Toc494312384 \h </w:instrText>
+          <w:instrText xml:space="preserve"> PAGEREF _Toc494829324 \h </w:instrText>
         </w:r>
         <w:r>
           <w:rPr>
@@ -4707,7 +4707,7 @@
           <w:lang w:eastAsia="es-CO"/>
         </w:rPr>
       </w:pPr>
-      <w:hyperlink w:anchor="_Toc494312385" w:history="1">
+      <w:hyperlink w:anchor="_Toc494829325" w:history="1">
         <w:r>
           <w:rPr>
             <w:rStyle w:val="Hipervnculo"/>
@@ -4733,7 +4733,7 @@
             <w:rFonts w:cs="Arial"/>
             <w:noProof/>
           </w:rPr>
-          <w:t>Diagrama de actividades.</w:t>
+          <w:t>Diagrama de estados.</w:t>
         </w:r>
         <w:r>
           <w:rPr>
@@ -4754,7 +4754,7 @@
             <w:noProof/>
             <w:webHidden/>
           </w:rPr>
-          <w:instrText xml:space="preserve"> PAGEREF _Toc494312385 \h </w:instrText>
+          <w:instrText xml:space="preserve"> PAGEREF _Toc494829325 \h </w:instrText>
         </w:r>
         <w:r>
           <w:rPr>
@@ -4801,7 +4801,7 @@
           <w:lang w:eastAsia="es-CO"/>
         </w:rPr>
       </w:pPr>
-      <w:hyperlink w:anchor="_Toc494312386" w:history="1">
+      <w:hyperlink w:anchor="_Toc494829326" w:history="1">
         <w:r>
           <w:rPr>
             <w:rStyle w:val="Hipervnculo"/>
@@ -4827,7 +4827,7 @@
             <w:rFonts w:cs="Arial"/>
             <w:noProof/>
           </w:rPr>
-          <w:t>Diagrama de estados.</w:t>
+          <w:t>Diseño de componentes.</w:t>
         </w:r>
         <w:r>
           <w:rPr>
@@ -4848,7 +4848,7 @@
             <w:noProof/>
             <w:webHidden/>
           </w:rPr>
-          <w:instrText xml:space="preserve"> PAGEREF _Toc494312386 \h </w:instrText>
+          <w:instrText xml:space="preserve"> PAGEREF _Toc494829326 \h </w:instrText>
         </w:r>
         <w:r>
           <w:rPr>
@@ -4895,7 +4895,7 @@
           <w:lang w:eastAsia="es-CO"/>
         </w:rPr>
       </w:pPr>
-      <w:hyperlink w:anchor="_Toc494312387" w:history="1">
+      <w:hyperlink w:anchor="_Toc494829327" w:history="1">
         <w:r>
           <w:rPr>
             <w:rStyle w:val="Hipervnculo"/>
@@ -4921,7 +4921,7 @@
             <w:rFonts w:cs="Arial"/>
             <w:noProof/>
           </w:rPr>
-          <w:t>Diseño de componentes.</w:t>
+          <w:t>Diseño de despliegue.</w:t>
         </w:r>
         <w:r>
           <w:rPr>
@@ -4942,7 +4942,7 @@
             <w:noProof/>
             <w:webHidden/>
           </w:rPr>
-          <w:instrText xml:space="preserve"> PAGEREF _Toc494312387 \h </w:instrText>
+          <w:instrText xml:space="preserve"> PAGEREF _Toc494829327 \h </w:instrText>
         </w:r>
         <w:r>
           <w:rPr>
@@ -4989,7 +4989,7 @@
           <w:lang w:eastAsia="es-CO"/>
         </w:rPr>
       </w:pPr>
-      <w:hyperlink w:anchor="_Toc494312388" w:history="1">
+      <w:hyperlink w:anchor="_Toc494829328" w:history="1">
         <w:r>
           <w:rPr>
             <w:rStyle w:val="Hipervnculo"/>
@@ -5015,7 +5015,7 @@
             <w:rFonts w:cs="Arial"/>
             <w:noProof/>
           </w:rPr>
-          <w:t>Diseño de despliegue.</w:t>
+          <w:t>Diseño de interacción.</w:t>
         </w:r>
         <w:r>
           <w:rPr>
@@ -5036,7 +5036,7 @@
             <w:noProof/>
             <w:webHidden/>
           </w:rPr>
-          <w:instrText xml:space="preserve"> PAGEREF _Toc494312388 \h </w:instrText>
+          <w:instrText xml:space="preserve"> PAGEREF _Toc494829328 \h </w:instrText>
         </w:r>
         <w:r>
           <w:rPr>
@@ -5083,7 +5083,7 @@
           <w:lang w:eastAsia="es-CO"/>
         </w:rPr>
       </w:pPr>
-      <w:hyperlink w:anchor="_Toc494312389" w:history="1">
+      <w:hyperlink w:anchor="_Toc494829329" w:history="1">
         <w:r>
           <w:rPr>
             <w:rStyle w:val="Hipervnculo"/>
@@ -5109,7 +5109,7 @@
             <w:rFonts w:cs="Arial"/>
             <w:noProof/>
           </w:rPr>
-          <w:t>Diseño de interacción.</w:t>
+          <w:t>Diseño de paquetes.</w:t>
         </w:r>
         <w:r>
           <w:rPr>
@@ -5130,7 +5130,7 @@
             <w:noProof/>
             <w:webHidden/>
           </w:rPr>
-          <w:instrText xml:space="preserve"> PAGEREF _Toc494312389 \h </w:instrText>
+          <w:instrText xml:space="preserve"> PAGEREF _Toc494829329 \h </w:instrText>
         </w:r>
         <w:r>
           <w:rPr>
@@ -5177,7 +5177,7 @@
           <w:lang w:eastAsia="es-CO"/>
         </w:rPr>
       </w:pPr>
-      <w:hyperlink w:anchor="_Toc494312390" w:history="1">
+      <w:hyperlink w:anchor="_Toc494829330" w:history="1">
         <w:r>
           <w:rPr>
             <w:rStyle w:val="Hipervnculo"/>
@@ -5203,7 +5203,7 @@
             <w:rFonts w:cs="Arial"/>
             <w:noProof/>
           </w:rPr>
-          <w:t>Diseño de paquetes.</w:t>
+          <w:t>Diseño dinámico</w:t>
         </w:r>
         <w:r>
           <w:rPr>
@@ -5224,7 +5224,7 @@
             <w:noProof/>
             <w:webHidden/>
           </w:rPr>
-          <w:instrText xml:space="preserve"> PAGEREF _Toc494312390 \h </w:instrText>
+          <w:instrText xml:space="preserve"> PAGEREF _Toc494829330 \h </w:instrText>
         </w:r>
         <w:r>
           <w:rPr>
@@ -5271,7 +5271,7 @@
           <w:lang w:eastAsia="es-CO"/>
         </w:rPr>
       </w:pPr>
-      <w:hyperlink w:anchor="_Toc494312391" w:history="1">
+      <w:hyperlink w:anchor="_Toc494829331" w:history="1">
         <w:r>
           <w:rPr>
             <w:rStyle w:val="Hipervnculo"/>
@@ -5297,7 +5297,7 @@
             <w:rFonts w:cs="Arial"/>
             <w:noProof/>
           </w:rPr>
-          <w:t>Plan de pruebas.</w:t>
+          <w:t>Diseño estático</w:t>
         </w:r>
         <w:r>
           <w:rPr>
@@ -5318,7 +5318,7 @@
             <w:noProof/>
             <w:webHidden/>
           </w:rPr>
-          <w:instrText xml:space="preserve"> PAGEREF _Toc494312391 \h </w:instrText>
+          <w:instrText xml:space="preserve"> PAGEREF _Toc494829331 \h </w:instrText>
         </w:r>
         <w:r>
           <w:rPr>
@@ -5365,7 +5365,7 @@
           <w:lang w:eastAsia="es-CO"/>
         </w:rPr>
       </w:pPr>
-      <w:hyperlink w:anchor="_Toc494312392" w:history="1">
+      <w:hyperlink w:anchor="_Toc494829332" w:history="1">
         <w:r>
           <w:rPr>
             <w:rStyle w:val="Hipervnculo"/>
@@ -5391,7 +5391,7 @@
             <w:rFonts w:cs="Arial"/>
             <w:noProof/>
           </w:rPr>
-          <w:t>Pruebas funcionales.</w:t>
+          <w:t>Plan de pruebas.</w:t>
         </w:r>
         <w:r>
           <w:rPr>
@@ -5412,7 +5412,7 @@
             <w:noProof/>
             <w:webHidden/>
           </w:rPr>
-          <w:instrText xml:space="preserve"> PAGEREF _Toc494312392 \h </w:instrText>
+          <w:instrText xml:space="preserve"> PAGEREF _Toc494829332 \h </w:instrText>
         </w:r>
         <w:r>
           <w:rPr>
@@ -5459,7 +5459,7 @@
           <w:lang w:eastAsia="es-CO"/>
         </w:rPr>
       </w:pPr>
-      <w:hyperlink w:anchor="_Toc494312393" w:history="1">
+      <w:hyperlink w:anchor="_Toc494829333" w:history="1">
         <w:r>
           <w:rPr>
             <w:rStyle w:val="Hipervnculo"/>
@@ -5485,6 +5485,100 @@
             <w:rFonts w:cs="Arial"/>
             <w:noProof/>
           </w:rPr>
+          <w:t>Pruebas funcionales.</w:t>
+        </w:r>
+        <w:r>
+          <w:rPr>
+            <w:noProof/>
+            <w:webHidden/>
+          </w:rPr>
+          <w:tab/>
+        </w:r>
+        <w:r>
+          <w:rPr>
+            <w:noProof/>
+            <w:webHidden/>
+          </w:rPr>
+          <w:fldChar w:fldCharType="begin"/>
+        </w:r>
+        <w:r>
+          <w:rPr>
+            <w:noProof/>
+            <w:webHidden/>
+          </w:rPr>
+          <w:instrText xml:space="preserve"> PAGEREF _Toc494829333 \h </w:instrText>
+        </w:r>
+        <w:r>
+          <w:rPr>
+            <w:noProof/>
+            <w:webHidden/>
+          </w:rPr>
+        </w:r>
+        <w:r>
+          <w:rPr>
+            <w:noProof/>
+            <w:webHidden/>
+          </w:rPr>
+          <w:fldChar w:fldCharType="separate"/>
+        </w:r>
+        <w:r>
+          <w:rPr>
+            <w:noProof/>
+            <w:webHidden/>
+          </w:rPr>
+          <w:t>21</w:t>
+        </w:r>
+        <w:r>
+          <w:rPr>
+            <w:noProof/>
+            <w:webHidden/>
+          </w:rPr>
+          <w:fldChar w:fldCharType="end"/>
+        </w:r>
+      </w:hyperlink>
+    </w:p>
+    <w:p>
+      <w:pPr>
+        <w:pStyle w:val="TDC1"/>
+        <w:tabs>
+          <w:tab w:val="left" w:pos="1100"/>
+          <w:tab w:val="right" w:leader="dot" w:pos="8828"/>
+        </w:tabs>
+        <w:rPr>
+          <w:rFonts w:asciiTheme="minorHAnsi" w:eastAsiaTheme="minorEastAsia" w:hAnsiTheme="minorHAnsi" w:cstheme="minorBidi"/>
+          <w:b w:val="0"/>
+          <w:noProof/>
+          <w:sz w:val="22"/>
+          <w:szCs w:val="22"/>
+          <w:lang w:eastAsia="es-CO"/>
+        </w:rPr>
+      </w:pPr>
+      <w:hyperlink w:anchor="_Toc494829334" w:history="1">
+        <w:r>
+          <w:rPr>
+            <w:rStyle w:val="Hipervnculo"/>
+            <w:rFonts w:cs="Arial"/>
+            <w:noProof/>
+          </w:rPr>
+          <w:t>11.21.</w:t>
+        </w:r>
+        <w:r>
+          <w:rPr>
+            <w:rFonts w:asciiTheme="minorHAnsi" w:eastAsiaTheme="minorEastAsia" w:hAnsiTheme="minorHAnsi" w:cstheme="minorBidi"/>
+            <w:b w:val="0"/>
+            <w:noProof/>
+            <w:sz w:val="22"/>
+            <w:szCs w:val="22"/>
+            <w:lang w:eastAsia="es-CO"/>
+          </w:rPr>
+          <w:tab/>
+        </w:r>
+        <w:r>
+          <w:rPr>
+            <w:rStyle w:val="Hipervnculo"/>
+            <w:rFonts w:cs="Arial"/>
+            <w:noProof/>
+          </w:rPr>
           <w:t>Manual de usuario.</w:t>
         </w:r>
         <w:r>
@@ -5506,7 +5600,7 @@
             <w:noProof/>
             <w:webHidden/>
           </w:rPr>
-          <w:instrText xml:space="preserve"> PAGEREF _Toc494312393 \h </w:instrText>
+          <w:instrText xml:space="preserve"> PAGEREF _Toc494829334 \h </w:instrText>
         </w:r>
         <w:r>
           <w:rPr>
@@ -5556,17 +5650,6 @@
         </w:rPr>
         <w:fldChar w:fldCharType="end"/>
       </w:r>
-    </w:p>
-    <w:p>
-      <w:pPr>
-        <w:jc w:val="center"/>
-        <w:rPr>
-          <w:rFonts w:ascii="Arial" w:hAnsi="Arial" w:cs="Arial"/>
-          <w:b/>
-          <w:sz w:val="24"/>
-          <w:szCs w:val="24"/>
-        </w:rPr>
-      </w:pPr>
     </w:p>
     <w:p>
       <w:pPr>
@@ -5672,7 +5755,9 @@
           <w:szCs w:val="24"/>
         </w:rPr>
       </w:pPr>
-      <w:bookmarkStart w:id="0" w:name="_Toc494312353"/>
+      <w:bookmarkStart w:id="0" w:name="_Toc494829293"/>
+      <w:bookmarkStart w:id="1" w:name="_GoBack"/>
+      <w:bookmarkEnd w:id="1"/>
       <w:r>
         <w:rPr>
           <w:rFonts w:ascii="Arial" w:hAnsi="Arial" w:cs="Arial"/>
@@ -5989,7 +6074,7 @@
           <w:szCs w:val="24"/>
         </w:rPr>
       </w:pPr>
-      <w:bookmarkStart w:id="1" w:name="_Toc494312354"/>
+      <w:bookmarkStart w:id="2" w:name="_Toc494829294"/>
       <w:r>
         <w:rPr>
           <w:rFonts w:ascii="Arial" w:hAnsi="Arial" w:cs="Arial"/>
@@ -5999,7 +6084,7 @@
         </w:rPr>
         <w:t>INTRODUCCION</w:t>
       </w:r>
-      <w:bookmarkEnd w:id="1"/>
+      <w:bookmarkEnd w:id="2"/>
     </w:p>
     <w:p>
       <w:pPr>
@@ -6277,7 +6362,7 @@
           <w:szCs w:val="24"/>
         </w:rPr>
       </w:pPr>
-      <w:bookmarkStart w:id="2" w:name="_Toc494312355"/>
+      <w:bookmarkStart w:id="3" w:name="_Toc494829295"/>
       <w:r>
         <w:rPr>
           <w:rFonts w:ascii="Arial" w:hAnsi="Arial" w:cs="Arial"/>
@@ -6287,7 +6372,7 @@
         </w:rPr>
         <w:t>METODOLOGIA</w:t>
       </w:r>
-      <w:bookmarkEnd w:id="2"/>
+      <w:bookmarkEnd w:id="3"/>
     </w:p>
     <w:p>
       <w:pPr>
@@ -6691,7 +6776,7 @@
           <w:szCs w:val="24"/>
         </w:rPr>
       </w:pPr>
-      <w:bookmarkStart w:id="3" w:name="_Toc494312356"/>
+      <w:bookmarkStart w:id="4" w:name="_Toc494829296"/>
       <w:r>
         <w:rPr>
           <w:rFonts w:ascii="Arial" w:hAnsi="Arial" w:cs="Arial"/>
@@ -6701,7 +6786,7 @@
         </w:rPr>
         <w:t>Sprint 0</w:t>
       </w:r>
-      <w:bookmarkEnd w:id="3"/>
+      <w:bookmarkEnd w:id="4"/>
     </w:p>
     <w:p>
       <w:pPr>
@@ -7131,7 +7216,7 @@
           <w:szCs w:val="24"/>
         </w:rPr>
       </w:pPr>
-      <w:bookmarkStart w:id="4" w:name="_Toc494312357"/>
+      <w:bookmarkStart w:id="5" w:name="_Toc494829297"/>
       <w:r>
         <w:rPr>
           <w:rFonts w:ascii="Arial" w:hAnsi="Arial" w:cs="Arial"/>
@@ -7141,7 +7226,7 @@
         </w:rPr>
         <w:t>Sprint 1</w:t>
       </w:r>
-      <w:bookmarkEnd w:id="4"/>
+      <w:bookmarkEnd w:id="5"/>
     </w:p>
     <w:p>
       <w:pPr>
@@ -7241,7 +7326,7 @@
           <w:szCs w:val="24"/>
         </w:rPr>
       </w:pPr>
-      <w:bookmarkStart w:id="5" w:name="_Toc494312358"/>
+      <w:bookmarkStart w:id="6" w:name="_Toc494829298"/>
       <w:r>
         <w:rPr>
           <w:rFonts w:ascii="Arial" w:hAnsi="Arial" w:cs="Arial"/>
@@ -7251,7 +7336,7 @@
         </w:rPr>
         <w:t>Sprint 2</w:t>
       </w:r>
-      <w:bookmarkEnd w:id="5"/>
+      <w:bookmarkEnd w:id="6"/>
     </w:p>
     <w:p>
       <w:pPr>
@@ -7335,7 +7420,7 @@
           <w:szCs w:val="24"/>
         </w:rPr>
       </w:pPr>
-      <w:bookmarkStart w:id="6" w:name="_Toc494312359"/>
+      <w:bookmarkStart w:id="7" w:name="_Toc494829299"/>
       <w:r>
         <w:rPr>
           <w:rFonts w:ascii="Arial" w:hAnsi="Arial" w:cs="Arial"/>
@@ -7345,7 +7430,7 @@
         </w:rPr>
         <w:t>Sprint 3</w:t>
       </w:r>
-      <w:bookmarkEnd w:id="6"/>
+      <w:bookmarkEnd w:id="7"/>
     </w:p>
     <w:p>
       <w:pPr>
@@ -7502,7 +7587,7 @@
           <w:szCs w:val="24"/>
         </w:rPr>
       </w:pPr>
-      <w:bookmarkStart w:id="7" w:name="_Toc494312360"/>
+      <w:bookmarkStart w:id="8" w:name="_Toc494829300"/>
       <w:r>
         <w:rPr>
           <w:rFonts w:ascii="Arial" w:hAnsi="Arial" w:cs="Arial"/>
@@ -7512,7 +7597,7 @@
         </w:rPr>
         <w:t>PLANTEAMIENTO DEL PROBLEMA</w:t>
       </w:r>
-      <w:bookmarkEnd w:id="7"/>
+      <w:bookmarkEnd w:id="8"/>
     </w:p>
     <w:p>
       <w:pPr>
@@ -7736,7 +7821,7 @@
           <w:szCs w:val="24"/>
         </w:rPr>
       </w:pPr>
-      <w:bookmarkStart w:id="8" w:name="_Toc494312361"/>
+      <w:bookmarkStart w:id="9" w:name="_Toc494829301"/>
       <w:r>
         <w:rPr>
           <w:rFonts w:ascii="Arial" w:hAnsi="Arial" w:cs="Arial"/>
@@ -7746,7 +7831,7 @@
         </w:rPr>
         <w:t>JUSTIFICACION</w:t>
       </w:r>
-      <w:bookmarkEnd w:id="8"/>
+      <w:bookmarkEnd w:id="9"/>
     </w:p>
     <w:p>
       <w:pPr>
@@ -8120,7 +8205,7 @@
           <w:szCs w:val="24"/>
         </w:rPr>
       </w:pPr>
-      <w:bookmarkStart w:id="9" w:name="_Toc494312362"/>
+      <w:bookmarkStart w:id="10" w:name="_Toc494829302"/>
       <w:r>
         <w:rPr>
           <w:rFonts w:ascii="Arial" w:hAnsi="Arial" w:cs="Arial"/>
@@ -8130,7 +8215,7 @@
         </w:rPr>
         <w:t>OBJETIVOS</w:t>
       </w:r>
-      <w:bookmarkEnd w:id="9"/>
+      <w:bookmarkEnd w:id="10"/>
     </w:p>
     <w:p>
       <w:pPr>
@@ -8169,7 +8254,7 @@
           <w:szCs w:val="24"/>
         </w:rPr>
       </w:pPr>
-      <w:bookmarkStart w:id="10" w:name="_Toc494312363"/>
+      <w:bookmarkStart w:id="11" w:name="_Toc494829303"/>
       <w:r>
         <w:rPr>
           <w:rFonts w:ascii="Arial" w:hAnsi="Arial" w:cs="Arial"/>
@@ -8179,7 +8264,7 @@
         </w:rPr>
         <w:t>Objetivo General</w:t>
       </w:r>
-      <w:bookmarkEnd w:id="10"/>
+      <w:bookmarkEnd w:id="11"/>
       <w:r>
         <w:rPr>
           <w:rFonts w:ascii="Arial" w:hAnsi="Arial" w:cs="Arial"/>
@@ -8260,7 +8345,7 @@
           <w:szCs w:val="24"/>
         </w:rPr>
       </w:pPr>
-      <w:bookmarkStart w:id="11" w:name="_Toc494312364"/>
+      <w:bookmarkStart w:id="12" w:name="_Toc494829304"/>
       <w:r>
         <w:rPr>
           <w:rFonts w:ascii="Arial" w:hAnsi="Arial" w:cs="Arial"/>
@@ -8270,7 +8355,7 @@
         </w:rPr>
         <w:t>Objetivos Específicos</w:t>
       </w:r>
-      <w:bookmarkEnd w:id="11"/>
+      <w:bookmarkEnd w:id="12"/>
     </w:p>
     <w:p>
       <w:pPr>
@@ -8525,7 +8610,7 @@
           <w:szCs w:val="24"/>
         </w:rPr>
       </w:pPr>
-      <w:bookmarkStart w:id="12" w:name="_Toc494312365"/>
+      <w:bookmarkStart w:id="13" w:name="_Toc494829305"/>
       <w:r>
         <w:rPr>
           <w:rFonts w:ascii="Arial" w:hAnsi="Arial" w:cs="Arial"/>
@@ -8544,7 +8629,7 @@
         </w:rPr>
         <w:t>TEORICO</w:t>
       </w:r>
-      <w:bookmarkEnd w:id="12"/>
+      <w:bookmarkEnd w:id="13"/>
     </w:p>
     <w:p>
       <w:pPr>
@@ -8821,7 +8906,7 @@
           <w:szCs w:val="24"/>
         </w:rPr>
       </w:pPr>
-      <w:bookmarkStart w:id="13" w:name="_Toc494312366"/>
+      <w:bookmarkStart w:id="14" w:name="_Toc494829306"/>
       <w:r>
         <w:rPr>
           <w:rFonts w:ascii="Arial" w:hAnsi="Arial" w:cs="Arial"/>
@@ -8831,7 +8916,7 @@
         </w:rPr>
         <w:t>ANALISIS DE INVOLUCRADOS</w:t>
       </w:r>
-      <w:bookmarkEnd w:id="13"/>
+      <w:bookmarkEnd w:id="14"/>
     </w:p>
     <w:p>
       <w:pPr>
@@ -8870,7 +8955,7 @@
           <w:szCs w:val="24"/>
         </w:rPr>
       </w:pPr>
-      <w:bookmarkStart w:id="14" w:name="_Toc494312367"/>
+      <w:bookmarkStart w:id="15" w:name="_Toc494829307"/>
       <w:r>
         <w:rPr>
           <w:rFonts w:ascii="Arial" w:hAnsi="Arial" w:cs="Arial"/>
@@ -8880,7 +8965,7 @@
         </w:rPr>
         <w:t>Directivos de la universidad</w:t>
       </w:r>
-      <w:bookmarkEnd w:id="14"/>
+      <w:bookmarkEnd w:id="15"/>
     </w:p>
     <w:p>
       <w:pPr>
@@ -8977,7 +9062,7 @@
           <w:szCs w:val="24"/>
         </w:rPr>
       </w:pPr>
-      <w:bookmarkStart w:id="15" w:name="_Toc494312368"/>
+      <w:bookmarkStart w:id="16" w:name="_Toc494829308"/>
       <w:r>
         <w:rPr>
           <w:rFonts w:ascii="Arial" w:hAnsi="Arial" w:cs="Arial"/>
@@ -8987,7 +9072,7 @@
         </w:rPr>
         <w:t>Docentes</w:t>
       </w:r>
-      <w:bookmarkEnd w:id="15"/>
+      <w:bookmarkEnd w:id="16"/>
     </w:p>
     <w:p>
       <w:pPr>
@@ -9092,7 +9177,7 @@
           <w:szCs w:val="24"/>
         </w:rPr>
       </w:pPr>
-      <w:bookmarkStart w:id="16" w:name="_Toc494312369"/>
+      <w:bookmarkStart w:id="17" w:name="_Toc494829309"/>
       <w:r>
         <w:rPr>
           <w:rFonts w:ascii="Arial" w:hAnsi="Arial" w:cs="Arial"/>
@@ -9102,7 +9187,7 @@
         </w:rPr>
         <w:t>Sector de Aseo y Guardas de Seguridad</w:t>
       </w:r>
-      <w:bookmarkEnd w:id="16"/>
+      <w:bookmarkEnd w:id="17"/>
     </w:p>
     <w:p>
       <w:pPr>
@@ -9175,7 +9260,7 @@
           <w:szCs w:val="24"/>
         </w:rPr>
       </w:pPr>
-      <w:bookmarkStart w:id="17" w:name="_Toc494312370"/>
+      <w:bookmarkStart w:id="18" w:name="_Toc494829310"/>
       <w:r>
         <w:rPr>
           <w:rFonts w:ascii="Arial" w:hAnsi="Arial" w:cs="Arial"/>
@@ -9185,7 +9270,7 @@
         </w:rPr>
         <w:t>Estudiantes</w:t>
       </w:r>
-      <w:bookmarkEnd w:id="17"/>
+      <w:bookmarkEnd w:id="18"/>
     </w:p>
     <w:p>
       <w:pPr>
@@ -9451,7 +9536,7 @@
           <w:szCs w:val="24"/>
         </w:rPr>
       </w:pPr>
-      <w:bookmarkStart w:id="18" w:name="_Toc494312371"/>
+      <w:bookmarkStart w:id="19" w:name="_Toc494829311"/>
       <w:r>
         <w:rPr>
           <w:rFonts w:ascii="Arial" w:hAnsi="Arial" w:cs="Arial"/>
@@ -9461,7 +9546,7 @@
         </w:rPr>
         <w:t>CONCLUSIONES</w:t>
       </w:r>
-      <w:bookmarkEnd w:id="18"/>
+      <w:bookmarkEnd w:id="19"/>
     </w:p>
     <w:p>
       <w:pPr>
@@ -9780,7 +9865,7 @@
         </w:rPr>
         <w:t xml:space="preserve"> </w:t>
       </w:r>
-      <w:bookmarkStart w:id="19" w:name="_Toc494312372"/>
+      <w:bookmarkStart w:id="20" w:name="_Toc494829312"/>
       <w:r>
         <w:rPr>
           <w:rFonts w:ascii="Arial" w:hAnsi="Arial" w:cs="Arial"/>
@@ -9790,7 +9875,7 @@
         </w:rPr>
         <w:t>RECOMENDACIONES</w:t>
       </w:r>
-      <w:bookmarkEnd w:id="19"/>
+      <w:bookmarkEnd w:id="20"/>
     </w:p>
     <w:p>
       <w:pPr>
@@ -10098,7 +10183,7 @@
         </w:rPr>
         <w:t xml:space="preserve"> </w:t>
       </w:r>
-      <w:bookmarkStart w:id="20" w:name="_Toc494312373"/>
+      <w:bookmarkStart w:id="21" w:name="_Toc494829313"/>
       <w:r>
         <w:rPr>
           <w:rFonts w:ascii="Arial" w:hAnsi="Arial" w:cs="Arial"/>
@@ -10117,7 +10202,7 @@
         </w:rPr>
         <w:t>S</w:t>
       </w:r>
-      <w:bookmarkEnd w:id="20"/>
+      <w:bookmarkEnd w:id="21"/>
     </w:p>
     <w:p>
       <w:pPr>
@@ -10158,7 +10243,7 @@
           <w:szCs w:val="24"/>
         </w:rPr>
       </w:pPr>
-      <w:bookmarkStart w:id="21" w:name="_Toc494312374"/>
+      <w:bookmarkStart w:id="22" w:name="_Toc494829314"/>
       <w:r>
         <w:rPr>
           <w:rFonts w:ascii="Arial" w:hAnsi="Arial" w:cs="Arial"/>
@@ -10175,7 +10260,7 @@
         </w:rPr>
         <w:t>.</w:t>
       </w:r>
-      <w:bookmarkEnd w:id="21"/>
+      <w:bookmarkEnd w:id="22"/>
     </w:p>
     <w:p>
       <w:pPr>
@@ -10192,7 +10277,7 @@
           <w:szCs w:val="24"/>
         </w:rPr>
       </w:pPr>
-      <w:bookmarkStart w:id="22" w:name="_Toc494312375"/>
+      <w:bookmarkStart w:id="23" w:name="_Toc494829315"/>
       <w:r>
         <w:rPr>
           <w:rFonts w:ascii="Arial" w:hAnsi="Arial" w:cs="Arial"/>
@@ -10201,7 +10286,7 @@
         </w:rPr>
         <w:t>Especificación de requisitos del software.</w:t>
       </w:r>
-      <w:bookmarkEnd w:id="22"/>
+      <w:bookmarkEnd w:id="23"/>
     </w:p>
     <w:p>
       <w:pPr>
@@ -10218,7 +10303,7 @@
           <w:szCs w:val="24"/>
         </w:rPr>
       </w:pPr>
-      <w:bookmarkStart w:id="23" w:name="_Toc494312377"/>
+      <w:bookmarkStart w:id="24" w:name="_Toc494829316"/>
       <w:r>
         <w:rPr>
           <w:rFonts w:ascii="Arial" w:hAnsi="Arial" w:cs="Arial"/>
@@ -10227,7 +10312,7 @@
         </w:rPr>
         <w:t>Plan del proyecto.</w:t>
       </w:r>
-      <w:bookmarkEnd w:id="23"/>
+      <w:bookmarkEnd w:id="24"/>
     </w:p>
     <w:p>
       <w:pPr>
@@ -10244,7 +10329,7 @@
           <w:szCs w:val="24"/>
         </w:rPr>
       </w:pPr>
-      <w:bookmarkStart w:id="24" w:name="_Toc494312378"/>
+      <w:bookmarkStart w:id="25" w:name="_Toc494829317"/>
       <w:r>
         <w:rPr>
           <w:rFonts w:ascii="Arial" w:hAnsi="Arial" w:cs="Arial"/>
@@ -10261,7 +10346,7 @@
         </w:rPr>
         <w:t xml:space="preserve"> de casos de uso.</w:t>
       </w:r>
-      <w:bookmarkEnd w:id="24"/>
+      <w:bookmarkEnd w:id="25"/>
     </w:p>
     <w:p>
       <w:pPr>
@@ -10278,7 +10363,7 @@
           <w:szCs w:val="24"/>
         </w:rPr>
       </w:pPr>
-      <w:bookmarkStart w:id="25" w:name="_Toc494312379"/>
+      <w:bookmarkStart w:id="26" w:name="_Toc494829318"/>
       <w:r>
         <w:rPr>
           <w:rFonts w:ascii="Arial" w:hAnsi="Arial" w:cs="Arial"/>
@@ -10287,7 +10372,7 @@
         </w:rPr>
         <w:t>Diagrama de casos de uso.</w:t>
       </w:r>
-      <w:bookmarkEnd w:id="25"/>
+      <w:bookmarkEnd w:id="26"/>
     </w:p>
     <w:p>
       <w:pPr>
@@ -10304,7 +10389,7 @@
           <w:szCs w:val="24"/>
         </w:rPr>
       </w:pPr>
-      <w:bookmarkStart w:id="26" w:name="_Toc494312380"/>
+      <w:bookmarkStart w:id="27" w:name="_Toc494829319"/>
       <w:r>
         <w:rPr>
           <w:rFonts w:ascii="Arial" w:hAnsi="Arial" w:cs="Arial"/>
@@ -10313,7 +10398,7 @@
         </w:rPr>
         <w:t>Prototipos.</w:t>
       </w:r>
-      <w:bookmarkEnd w:id="26"/>
+      <w:bookmarkEnd w:id="27"/>
     </w:p>
     <w:p>
       <w:pPr>
@@ -10330,7 +10415,7 @@
           <w:szCs w:val="24"/>
         </w:rPr>
       </w:pPr>
-      <w:bookmarkStart w:id="27" w:name="_Toc494312381"/>
+      <w:bookmarkStart w:id="28" w:name="_Toc494829320"/>
       <w:r>
         <w:rPr>
           <w:rFonts w:ascii="Arial" w:hAnsi="Arial" w:cs="Arial"/>
@@ -10339,7 +10424,7 @@
         </w:rPr>
         <w:t>Diagrama de clases.</w:t>
       </w:r>
-      <w:bookmarkEnd w:id="27"/>
+      <w:bookmarkEnd w:id="28"/>
     </w:p>
     <w:p>
       <w:pPr>
@@ -10356,7 +10441,7 @@
           <w:szCs w:val="24"/>
         </w:rPr>
       </w:pPr>
-      <w:bookmarkStart w:id="28" w:name="_Toc494312382"/>
+      <w:bookmarkStart w:id="29" w:name="_Toc494829321"/>
       <w:r>
         <w:rPr>
           <w:rFonts w:ascii="Arial" w:hAnsi="Arial" w:cs="Arial"/>
@@ -10365,7 +10450,7 @@
         </w:rPr>
         <w:t>Diagrama entidad/relación.</w:t>
       </w:r>
-      <w:bookmarkEnd w:id="28"/>
+      <w:bookmarkEnd w:id="29"/>
     </w:p>
     <w:p>
       <w:pPr>
@@ -10382,7 +10467,7 @@
           <w:szCs w:val="24"/>
         </w:rPr>
       </w:pPr>
-      <w:bookmarkStart w:id="29" w:name="_Toc494312383"/>
+      <w:bookmarkStart w:id="30" w:name="_Toc494829322"/>
       <w:r>
         <w:rPr>
           <w:rFonts w:ascii="Arial" w:hAnsi="Arial" w:cs="Arial"/>
@@ -10391,7 +10476,7 @@
         </w:rPr>
         <w:t>Diagramas de secuencias.</w:t>
       </w:r>
-      <w:bookmarkEnd w:id="29"/>
+      <w:bookmarkEnd w:id="30"/>
     </w:p>
     <w:p>
       <w:pPr>
@@ -10408,7 +10493,7 @@
           <w:szCs w:val="24"/>
         </w:rPr>
       </w:pPr>
-      <w:bookmarkStart w:id="30" w:name="_Toc494312384"/>
+      <w:bookmarkStart w:id="31" w:name="_Toc494829323"/>
       <w:r>
         <w:rPr>
           <w:rFonts w:ascii="Arial" w:hAnsi="Arial" w:cs="Arial"/>
@@ -10417,7 +10502,7 @@
         </w:rPr>
         <w:t>Diagramas de comunicaciones.</w:t>
       </w:r>
-      <w:bookmarkEnd w:id="30"/>
+      <w:bookmarkEnd w:id="31"/>
     </w:p>
     <w:p>
       <w:pPr>
@@ -10434,7 +10519,7 @@
           <w:szCs w:val="24"/>
         </w:rPr>
       </w:pPr>
-      <w:bookmarkStart w:id="31" w:name="_Toc494312385"/>
+      <w:bookmarkStart w:id="32" w:name="_Toc494829324"/>
       <w:r>
         <w:rPr>
           <w:rFonts w:ascii="Arial" w:hAnsi="Arial" w:cs="Arial"/>
@@ -10443,7 +10528,7 @@
         </w:rPr>
         <w:t>Diagrama de actividades.</w:t>
       </w:r>
-      <w:bookmarkEnd w:id="31"/>
+      <w:bookmarkEnd w:id="32"/>
     </w:p>
     <w:p>
       <w:pPr>
@@ -10460,7 +10545,7 @@
           <w:szCs w:val="24"/>
         </w:rPr>
       </w:pPr>
-      <w:bookmarkStart w:id="32" w:name="_Toc494312386"/>
+      <w:bookmarkStart w:id="33" w:name="_Toc494829325"/>
       <w:r>
         <w:rPr>
           <w:rFonts w:ascii="Arial" w:hAnsi="Arial" w:cs="Arial"/>
@@ -10469,7 +10554,7 @@
         </w:rPr>
         <w:t>Diagrama de estados.</w:t>
       </w:r>
-      <w:bookmarkEnd w:id="32"/>
+      <w:bookmarkEnd w:id="33"/>
     </w:p>
     <w:p>
       <w:pPr>
@@ -10486,7 +10571,7 @@
           <w:szCs w:val="24"/>
         </w:rPr>
       </w:pPr>
-      <w:bookmarkStart w:id="33" w:name="_Toc494312387"/>
+      <w:bookmarkStart w:id="34" w:name="_Toc494829326"/>
       <w:r>
         <w:rPr>
           <w:rFonts w:ascii="Arial" w:hAnsi="Arial" w:cs="Arial"/>
@@ -10495,7 +10580,7 @@
         </w:rPr>
         <w:t>Diseño de componentes.</w:t>
       </w:r>
-      <w:bookmarkEnd w:id="33"/>
+      <w:bookmarkEnd w:id="34"/>
     </w:p>
     <w:p>
       <w:pPr>
@@ -10512,7 +10597,7 @@
           <w:szCs w:val="24"/>
         </w:rPr>
       </w:pPr>
-      <w:bookmarkStart w:id="34" w:name="_Toc494312388"/>
+      <w:bookmarkStart w:id="35" w:name="_Toc494829327"/>
       <w:r>
         <w:rPr>
           <w:rFonts w:ascii="Arial" w:hAnsi="Arial" w:cs="Arial"/>
@@ -10521,7 +10606,7 @@
         </w:rPr>
         <w:t>Diseño de despliegue.</w:t>
       </w:r>
-      <w:bookmarkEnd w:id="34"/>
+      <w:bookmarkEnd w:id="35"/>
     </w:p>
     <w:p>
       <w:pPr>
@@ -10538,7 +10623,7 @@
           <w:szCs w:val="24"/>
         </w:rPr>
       </w:pPr>
-      <w:bookmarkStart w:id="35" w:name="_Toc494312389"/>
+      <w:bookmarkStart w:id="36" w:name="_Toc494829328"/>
       <w:r>
         <w:rPr>
           <w:rFonts w:ascii="Arial" w:hAnsi="Arial" w:cs="Arial"/>
@@ -10547,7 +10632,7 @@
         </w:rPr>
         <w:t>Diseño de interacción.</w:t>
       </w:r>
-      <w:bookmarkEnd w:id="35"/>
+      <w:bookmarkEnd w:id="36"/>
     </w:p>
     <w:p>
       <w:pPr>
@@ -10564,7 +10649,7 @@
           <w:szCs w:val="24"/>
         </w:rPr>
       </w:pPr>
-      <w:bookmarkStart w:id="36" w:name="_Toc494312390"/>
+      <w:bookmarkStart w:id="37" w:name="_Toc494829329"/>
       <w:r>
         <w:rPr>
           <w:rFonts w:ascii="Arial" w:hAnsi="Arial" w:cs="Arial"/>
@@ -10573,7 +10658,7 @@
         </w:rPr>
         <w:t>Diseño de paquetes.</w:t>
       </w:r>
-      <w:bookmarkEnd w:id="36"/>
+      <w:bookmarkEnd w:id="37"/>
     </w:p>
     <w:p>
       <w:pPr>
@@ -10590,6 +10675,7 @@
           <w:szCs w:val="24"/>
         </w:rPr>
       </w:pPr>
+      <w:bookmarkStart w:id="38" w:name="_Toc494829330"/>
       <w:r>
         <w:rPr>
           <w:rFonts w:ascii="Arial" w:hAnsi="Arial" w:cs="Arial"/>
@@ -10598,6 +10684,7 @@
         </w:rPr>
         <w:t>Diseño dinámico</w:t>
       </w:r>
+      <w:bookmarkEnd w:id="38"/>
     </w:p>
     <w:p>
       <w:pPr>
@@ -10614,6 +10701,7 @@
           <w:szCs w:val="24"/>
         </w:rPr>
       </w:pPr>
+      <w:bookmarkStart w:id="39" w:name="_Toc494829331"/>
       <w:r>
         <w:rPr>
           <w:rFonts w:ascii="Arial" w:hAnsi="Arial" w:cs="Arial"/>
@@ -10622,8 +10710,7 @@
         </w:rPr>
         <w:t>Diseño estático</w:t>
       </w:r>
-      <w:bookmarkStart w:id="37" w:name="_GoBack"/>
-      <w:bookmarkEnd w:id="37"/>
+      <w:bookmarkEnd w:id="39"/>
     </w:p>
     <w:p>
       <w:pPr>
@@ -10640,7 +10727,7 @@
           <w:szCs w:val="24"/>
         </w:rPr>
       </w:pPr>
-      <w:bookmarkStart w:id="38" w:name="_Toc494312391"/>
+      <w:bookmarkStart w:id="40" w:name="_Toc494829332"/>
       <w:r>
         <w:rPr>
           <w:rFonts w:ascii="Arial" w:hAnsi="Arial" w:cs="Arial"/>
@@ -10649,7 +10736,7 @@
         </w:rPr>
         <w:t>Plan de pruebas.</w:t>
       </w:r>
-      <w:bookmarkEnd w:id="38"/>
+      <w:bookmarkEnd w:id="40"/>
     </w:p>
     <w:p>
       <w:pPr>
@@ -10666,7 +10753,7 @@
           <w:szCs w:val="24"/>
         </w:rPr>
       </w:pPr>
-      <w:bookmarkStart w:id="39" w:name="_Toc494312392"/>
+      <w:bookmarkStart w:id="41" w:name="_Toc494829333"/>
       <w:r>
         <w:rPr>
           <w:rFonts w:ascii="Arial" w:hAnsi="Arial" w:cs="Arial"/>
@@ -10675,7 +10762,7 @@
         </w:rPr>
         <w:t>Pruebas funcionales.</w:t>
       </w:r>
-      <w:bookmarkEnd w:id="39"/>
+      <w:bookmarkEnd w:id="41"/>
     </w:p>
     <w:p>
       <w:pPr>
@@ -10688,12 +10775,11 @@
         <w:outlineLvl w:val="0"/>
         <w:rPr>
           <w:rFonts w:ascii="Arial" w:hAnsi="Arial" w:cs="Arial"/>
-          <w:b/>
-          <w:sz w:val="24"/>
-          <w:szCs w:val="24"/>
-        </w:rPr>
-      </w:pPr>
-      <w:bookmarkStart w:id="40" w:name="_Toc494312393"/>
+          <w:sz w:val="24"/>
+          <w:szCs w:val="24"/>
+        </w:rPr>
+      </w:pPr>
+      <w:bookmarkStart w:id="42" w:name="_Toc494829334"/>
       <w:r>
         <w:rPr>
           <w:rFonts w:ascii="Arial" w:hAnsi="Arial" w:cs="Arial"/>
@@ -10702,16 +10788,7 @@
         </w:rPr>
         <w:t>Manual de usuario.</w:t>
       </w:r>
-      <w:bookmarkEnd w:id="40"/>
-    </w:p>
-    <w:p>
-      <w:pPr>
-        <w:rPr>
-          <w:rFonts w:ascii="Arial" w:hAnsi="Arial" w:cs="Arial"/>
-          <w:sz w:val="24"/>
-          <w:szCs w:val="24"/>
-        </w:rPr>
-      </w:pPr>
+      <w:bookmarkEnd w:id="42"/>
     </w:p>
     <w:p>
       <w:pPr>
@@ -10900,7 +10977,7 @@
             <w:noProof/>
             <w:lang w:val="es-ES"/>
           </w:rPr>
-          <w:t>13</w:t>
+          <w:t>20</w:t>
         </w:r>
         <w:r>
           <w:fldChar w:fldCharType="end"/>
@@ -11301,7 +11378,7 @@
   <w:abstractNum w:abstractNumId="3" w15:restartNumberingAfterBreak="0">
     <w:nsid w:val="57B8715D"/>
     <w:multiLevelType w:val="multilevel"/>
-    <w:tmpl w:val="BF1C456C"/>
+    <w:tmpl w:val="73064244"/>
     <w:lvl w:ilvl="0">
       <w:start w:val="1"/>
       <w:numFmt w:val="decimal"/>
@@ -11321,10 +11398,11 @@
       <w:lvlText w:val="%1.%2."/>
       <w:lvlJc w:val="left"/>
       <w:pPr>
-        <w:ind w:left="1080" w:hanging="720"/>
+        <w:ind w:left="1146" w:hanging="720"/>
       </w:pPr>
       <w:rPr>
         <w:rFonts w:hint="default"/>
+        <w:b/>
       </w:rPr>
     </w:lvl>
     <w:lvl w:ilvl="2">
@@ -12336,7 +12414,7 @@
 </file>
 
 <file path=customXml/itemProps1.xml><?xml version="1.0" encoding="utf-8"?>
-<ds:datastoreItem xmlns:ds="http://schemas.openxmlformats.org/officeDocument/2006/customXml" ds:itemID="{7B62E425-17D0-40F8-A55C-E376EA882356}">
+<ds:datastoreItem xmlns:ds="http://schemas.openxmlformats.org/officeDocument/2006/customXml" ds:itemID="{A4B270FA-5324-452C-AE63-195861ABE1D3}">
   <ds:schemaRefs>
     <ds:schemaRef ds:uri="http://schemas.openxmlformats.org/officeDocument/2006/bibliography"/>
   </ds:schemaRefs>

</xml_diff>

<commit_message>
Se actualizan archivos finales
</commit_message>
<xml_diff>
--- a/DOCUMENTOS FINALES/Entregas/Documento Final.docx
+++ b/DOCUMENTOS FINALES/Entregas/Documento Final.docx
@@ -3560,7 +3560,7 @@
             <w:noProof/>
             <w:webHidden/>
           </w:rPr>
-          <w:t>20</w:t>
+          <w:t>21</w:t>
         </w:r>
         <w:r>
           <w:rPr>
@@ -3654,7 +3654,7 @@
             <w:noProof/>
             <w:webHidden/>
           </w:rPr>
-          <w:t>21</w:t>
+          <w:t>22</w:t>
         </w:r>
         <w:r>
           <w:rPr>
@@ -3748,7 +3748,7 @@
             <w:noProof/>
             <w:webHidden/>
           </w:rPr>
-          <w:t>21</w:t>
+          <w:t>22</w:t>
         </w:r>
         <w:r>
           <w:rPr>
@@ -3842,7 +3842,7 @@
             <w:noProof/>
             <w:webHidden/>
           </w:rPr>
-          <w:t>21</w:t>
+          <w:t>22</w:t>
         </w:r>
         <w:r>
           <w:rPr>
@@ -3936,7 +3936,7 @@
             <w:noProof/>
             <w:webHidden/>
           </w:rPr>
-          <w:t>21</w:t>
+          <w:t>22</w:t>
         </w:r>
         <w:r>
           <w:rPr>
@@ -4030,7 +4030,7 @@
             <w:noProof/>
             <w:webHidden/>
           </w:rPr>
-          <w:t>21</w:t>
+          <w:t>22</w:t>
         </w:r>
         <w:r>
           <w:rPr>
@@ -4124,7 +4124,7 @@
             <w:noProof/>
             <w:webHidden/>
           </w:rPr>
-          <w:t>21</w:t>
+          <w:t>22</w:t>
         </w:r>
         <w:r>
           <w:rPr>
@@ -4218,7 +4218,7 @@
             <w:noProof/>
             <w:webHidden/>
           </w:rPr>
-          <w:t>21</w:t>
+          <w:t>22</w:t>
         </w:r>
         <w:r>
           <w:rPr>
@@ -4312,7 +4312,7 @@
             <w:noProof/>
             <w:webHidden/>
           </w:rPr>
-          <w:t>21</w:t>
+          <w:t>22</w:t>
         </w:r>
         <w:r>
           <w:rPr>
@@ -4406,7 +4406,7 @@
             <w:noProof/>
             <w:webHidden/>
           </w:rPr>
-          <w:t>21</w:t>
+          <w:t>22</w:t>
         </w:r>
         <w:r>
           <w:rPr>
@@ -4500,7 +4500,7 @@
             <w:noProof/>
             <w:webHidden/>
           </w:rPr>
-          <w:t>21</w:t>
+          <w:t>22</w:t>
         </w:r>
         <w:r>
           <w:rPr>
@@ -4594,7 +4594,7 @@
             <w:noProof/>
             <w:webHidden/>
           </w:rPr>
-          <w:t>21</w:t>
+          <w:t>22</w:t>
         </w:r>
         <w:r>
           <w:rPr>
@@ -4688,7 +4688,7 @@
             <w:noProof/>
             <w:webHidden/>
           </w:rPr>
-          <w:t>21</w:t>
+          <w:t>22</w:t>
         </w:r>
         <w:r>
           <w:rPr>
@@ -4782,7 +4782,7 @@
             <w:noProof/>
             <w:webHidden/>
           </w:rPr>
-          <w:t>21</w:t>
+          <w:t>22</w:t>
         </w:r>
         <w:r>
           <w:rPr>
@@ -4876,7 +4876,7 @@
             <w:noProof/>
             <w:webHidden/>
           </w:rPr>
-          <w:t>21</w:t>
+          <w:t>22</w:t>
         </w:r>
         <w:r>
           <w:rPr>
@@ -4970,7 +4970,7 @@
             <w:noProof/>
             <w:webHidden/>
           </w:rPr>
-          <w:t>21</w:t>
+          <w:t>22</w:t>
         </w:r>
         <w:r>
           <w:rPr>
@@ -5051,20 +5051,17 @@
             <w:noProof/>
             <w:webHidden/>
           </w:rPr>
-        </w:r>
-        <w:r>
-          <w:rPr>
-            <w:noProof/>
-            <w:webHidden/>
-          </w:rPr>
           <w:fldChar w:fldCharType="separate"/>
         </w:r>
         <w:r>
           <w:rPr>
-            <w:noProof/>
-            <w:webHidden/>
-          </w:rPr>
-          <w:t>21</w:t>
+            <w:b w:val="0"/>
+            <w:bCs/>
+            <w:noProof/>
+            <w:webHidden/>
+            <w:lang w:val="es-ES"/>
+          </w:rPr>
+          <w:t>¡Error! Marcador no definido.</w:t>
         </w:r>
         <w:r>
           <w:rPr>
@@ -5158,7 +5155,7 @@
             <w:noProof/>
             <w:webHidden/>
           </w:rPr>
-          <w:t>21</w:t>
+          <w:t>22</w:t>
         </w:r>
         <w:r>
           <w:rPr>
@@ -5252,7 +5249,7 @@
             <w:noProof/>
             <w:webHidden/>
           </w:rPr>
-          <w:t>21</w:t>
+          <w:t>22</w:t>
         </w:r>
         <w:r>
           <w:rPr>
@@ -5346,7 +5343,7 @@
             <w:noProof/>
             <w:webHidden/>
           </w:rPr>
-          <w:t>21</w:t>
+          <w:t>22</w:t>
         </w:r>
         <w:r>
           <w:rPr>
@@ -5440,7 +5437,7 @@
             <w:noProof/>
             <w:webHidden/>
           </w:rPr>
-          <w:t>21</w:t>
+          <w:t>22</w:t>
         </w:r>
         <w:r>
           <w:rPr>
@@ -5534,7 +5531,7 @@
             <w:noProof/>
             <w:webHidden/>
           </w:rPr>
-          <w:t>21</w:t>
+          <w:t>22</w:t>
         </w:r>
         <w:r>
           <w:rPr>
@@ -5628,7 +5625,7 @@
             <w:noProof/>
             <w:webHidden/>
           </w:rPr>
-          <w:t>21</w:t>
+          <w:t>22</w:t>
         </w:r>
         <w:r>
           <w:rPr>
@@ -10376,69 +10373,213 @@
     </w:p>
     <w:p>
       <w:pPr>
-        <w:jc w:val="both"/>
-        <w:rPr>
-          <w:rFonts w:ascii="Arial" w:hAnsi="Arial" w:cs="Arial"/>
-          <w:b/>
-          <w:sz w:val="24"/>
-          <w:szCs w:val="24"/>
-        </w:rPr>
-      </w:pPr>
-    </w:p>
-    <w:p>
-      <w:pPr>
-        <w:jc w:val="both"/>
-        <w:rPr>
-          <w:rFonts w:ascii="Arial" w:hAnsi="Arial" w:cs="Arial"/>
-          <w:b/>
-          <w:sz w:val="24"/>
-          <w:szCs w:val="24"/>
-        </w:rPr>
-      </w:pPr>
-    </w:p>
-    <w:p>
-      <w:pPr>
-        <w:jc w:val="both"/>
-        <w:rPr>
-          <w:rFonts w:ascii="Arial" w:hAnsi="Arial" w:cs="Arial"/>
-          <w:b/>
-          <w:sz w:val="24"/>
-          <w:szCs w:val="24"/>
-        </w:rPr>
-      </w:pPr>
-    </w:p>
-    <w:p>
-      <w:pPr>
-        <w:jc w:val="both"/>
-        <w:rPr>
-          <w:rFonts w:ascii="Arial" w:hAnsi="Arial" w:cs="Arial"/>
-          <w:b/>
-          <w:sz w:val="24"/>
-          <w:szCs w:val="24"/>
-        </w:rPr>
-      </w:pPr>
-    </w:p>
-    <w:p>
-      <w:pPr>
-        <w:jc w:val="both"/>
-        <w:rPr>
-          <w:rFonts w:ascii="Arial" w:hAnsi="Arial" w:cs="Arial"/>
-          <w:b/>
-          <w:sz w:val="24"/>
-          <w:szCs w:val="24"/>
-        </w:rPr>
-      </w:pPr>
-    </w:p>
-    <w:p>
-      <w:pPr>
-        <w:jc w:val="both"/>
-        <w:rPr>
-          <w:rFonts w:ascii="Arial" w:hAnsi="Arial" w:cs="Arial"/>
-          <w:b/>
-          <w:sz w:val="24"/>
-          <w:szCs w:val="24"/>
-        </w:rPr>
-      </w:pPr>
+        <w:pStyle w:val="Prrafodelista"/>
+        <w:numPr>
+          <w:ilvl w:val="0"/>
+          <w:numId w:val="3"/>
+        </w:numPr>
+        <w:jc w:val="both"/>
+        <w:rPr>
+          <w:rFonts w:ascii="Arial" w:hAnsi="Arial" w:cs="Arial"/>
+          <w:b/>
+          <w:sz w:val="24"/>
+          <w:szCs w:val="24"/>
+        </w:rPr>
+      </w:pPr>
+      <w:r>
+        <w:rPr>
+          <w:rFonts w:ascii="Arial" w:hAnsi="Arial" w:cs="Arial"/>
+          <w:sz w:val="24"/>
+          <w:szCs w:val="24"/>
+        </w:rPr>
+        <w:t>En caso de continuar con el desarrollo de la herramienta se recomienda tener como mínimo los siguientes recursos de hardware y software:</w:t>
+      </w:r>
+    </w:p>
+    <w:p>
+      <w:pPr>
+        <w:pStyle w:val="Prrafodelista"/>
+        <w:jc w:val="both"/>
+        <w:rPr>
+          <w:rFonts w:ascii="Arial" w:hAnsi="Arial" w:cs="Arial"/>
+          <w:b/>
+          <w:sz w:val="24"/>
+          <w:szCs w:val="24"/>
+        </w:rPr>
+      </w:pPr>
+    </w:p>
+    <w:p>
+      <w:pPr>
+        <w:pStyle w:val="Prrafodelista"/>
+        <w:numPr>
+          <w:ilvl w:val="1"/>
+          <w:numId w:val="3"/>
+        </w:numPr>
+        <w:jc w:val="both"/>
+        <w:rPr>
+          <w:rFonts w:ascii="Arial" w:hAnsi="Arial" w:cs="Arial"/>
+          <w:b/>
+          <w:sz w:val="24"/>
+          <w:szCs w:val="24"/>
+        </w:rPr>
+      </w:pPr>
+      <w:r>
+        <w:rPr>
+          <w:rFonts w:ascii="Arial" w:hAnsi="Arial" w:cs="Arial"/>
+          <w:sz w:val="24"/>
+          <w:szCs w:val="24"/>
+        </w:rPr>
+        <w:t>PHP igual o superior a la versión 5.6.4.</w:t>
+      </w:r>
+    </w:p>
+    <w:p>
+      <w:pPr>
+        <w:pStyle w:val="Prrafodelista"/>
+        <w:numPr>
+          <w:ilvl w:val="1"/>
+          <w:numId w:val="3"/>
+        </w:numPr>
+        <w:jc w:val="both"/>
+        <w:rPr>
+          <w:rFonts w:ascii="Arial" w:hAnsi="Arial" w:cs="Arial"/>
+          <w:b/>
+          <w:sz w:val="24"/>
+          <w:szCs w:val="24"/>
+        </w:rPr>
+      </w:pPr>
+      <w:r>
+        <w:rPr>
+          <w:rFonts w:ascii="Arial" w:hAnsi="Arial" w:cs="Arial"/>
+          <w:sz w:val="24"/>
+          <w:szCs w:val="24"/>
+        </w:rPr>
+        <w:t xml:space="preserve">Extensiones PHP </w:t>
+      </w:r>
+      <w:proofErr w:type="spellStart"/>
+      <w:r>
+        <w:rPr>
+          <w:rFonts w:ascii="Arial" w:hAnsi="Arial" w:cs="Arial"/>
+          <w:sz w:val="24"/>
+          <w:szCs w:val="24"/>
+        </w:rPr>
+        <w:t>OpenSSL</w:t>
+      </w:r>
+      <w:proofErr w:type="spellEnd"/>
+      <w:r>
+        <w:rPr>
+          <w:rFonts w:ascii="Arial" w:hAnsi="Arial" w:cs="Arial"/>
+          <w:sz w:val="24"/>
+          <w:szCs w:val="24"/>
+        </w:rPr>
+        <w:t xml:space="preserve">, PDO, </w:t>
+      </w:r>
+      <w:proofErr w:type="spellStart"/>
+      <w:r>
+        <w:rPr>
+          <w:rFonts w:ascii="Arial" w:hAnsi="Arial" w:cs="Arial"/>
+          <w:sz w:val="24"/>
+          <w:szCs w:val="24"/>
+        </w:rPr>
+        <w:t>Mbstring</w:t>
+      </w:r>
+      <w:proofErr w:type="spellEnd"/>
+      <w:r>
+        <w:rPr>
+          <w:rFonts w:ascii="Arial" w:hAnsi="Arial" w:cs="Arial"/>
+          <w:sz w:val="24"/>
+          <w:szCs w:val="24"/>
+        </w:rPr>
+        <w:t xml:space="preserve">, </w:t>
+      </w:r>
+      <w:proofErr w:type="spellStart"/>
+      <w:r>
+        <w:rPr>
+          <w:rFonts w:ascii="Arial" w:hAnsi="Arial" w:cs="Arial"/>
+          <w:sz w:val="24"/>
+          <w:szCs w:val="24"/>
+        </w:rPr>
+        <w:t>Tokenizer</w:t>
+      </w:r>
+      <w:proofErr w:type="spellEnd"/>
+      <w:r>
+        <w:rPr>
+          <w:rFonts w:ascii="Arial" w:hAnsi="Arial" w:cs="Arial"/>
+          <w:sz w:val="24"/>
+          <w:szCs w:val="24"/>
+        </w:rPr>
+        <w:t>, XML.</w:t>
+      </w:r>
+    </w:p>
+    <w:p>
+      <w:pPr>
+        <w:pStyle w:val="Prrafodelista"/>
+        <w:numPr>
+          <w:ilvl w:val="1"/>
+          <w:numId w:val="3"/>
+        </w:numPr>
+        <w:jc w:val="both"/>
+        <w:rPr>
+          <w:rFonts w:ascii="Arial" w:hAnsi="Arial" w:cs="Arial"/>
+          <w:b/>
+          <w:sz w:val="24"/>
+          <w:szCs w:val="24"/>
+        </w:rPr>
+      </w:pPr>
+      <w:r>
+        <w:rPr>
+          <w:rFonts w:ascii="Arial" w:hAnsi="Arial" w:cs="Arial"/>
+          <w:sz w:val="24"/>
+          <w:szCs w:val="24"/>
+        </w:rPr>
+        <w:t>Apache 2.4.27</w:t>
+      </w:r>
+    </w:p>
+    <w:p>
+      <w:pPr>
+        <w:pStyle w:val="Prrafodelista"/>
+        <w:numPr>
+          <w:ilvl w:val="1"/>
+          <w:numId w:val="3"/>
+        </w:numPr>
+        <w:jc w:val="both"/>
+        <w:rPr>
+          <w:rFonts w:ascii="Arial" w:hAnsi="Arial" w:cs="Arial"/>
+          <w:b/>
+          <w:sz w:val="24"/>
+          <w:szCs w:val="24"/>
+        </w:rPr>
+      </w:pPr>
+      <w:r>
+        <w:rPr>
+          <w:rFonts w:ascii="Arial" w:hAnsi="Arial" w:cs="Arial"/>
+          <w:sz w:val="24"/>
+          <w:szCs w:val="24"/>
+        </w:rPr>
+        <w:t>MySQL 5.7.19</w:t>
+      </w:r>
+    </w:p>
+    <w:p>
+      <w:pPr>
+        <w:pStyle w:val="Prrafodelista"/>
+        <w:numPr>
+          <w:ilvl w:val="1"/>
+          <w:numId w:val="3"/>
+        </w:numPr>
+        <w:jc w:val="both"/>
+        <w:rPr>
+          <w:rFonts w:ascii="Arial" w:hAnsi="Arial" w:cs="Arial"/>
+          <w:b/>
+          <w:sz w:val="24"/>
+          <w:szCs w:val="24"/>
+        </w:rPr>
+      </w:pPr>
+      <w:r>
+        <w:rPr>
+          <w:rFonts w:ascii="Arial" w:hAnsi="Arial" w:cs="Arial"/>
+          <w:sz w:val="24"/>
+          <w:szCs w:val="24"/>
+        </w:rPr>
+        <w:t>Hardware mínimo requerido: 512 MB RAM, 50 GB HHDD, 4 núcleos de CPU @ 3.1 GHz</w:t>
+      </w:r>
     </w:p>
     <w:p>
       <w:pPr>
@@ -10457,6 +10598,8 @@
         </w:rPr>
       </w:pPr>
       <w:bookmarkStart w:id="20" w:name="_Toc495340411"/>
+      <w:bookmarkStart w:id="21" w:name="_GoBack"/>
+      <w:bookmarkEnd w:id="21"/>
       <w:r>
         <w:rPr>
           <w:rFonts w:ascii="Arial" w:hAnsi="Arial" w:cs="Arial"/>
@@ -10504,7 +10647,7 @@
           <w:szCs w:val="24"/>
         </w:rPr>
       </w:pPr>
-      <w:bookmarkStart w:id="21" w:name="_Toc495340412"/>
+      <w:bookmarkStart w:id="22" w:name="_Toc495340412"/>
       <w:r>
         <w:rPr>
           <w:rFonts w:ascii="Arial" w:hAnsi="Arial" w:cs="Arial"/>
@@ -10521,7 +10664,7 @@
         </w:rPr>
         <w:t>.</w:t>
       </w:r>
-      <w:bookmarkEnd w:id="21"/>
+      <w:bookmarkEnd w:id="22"/>
     </w:p>
     <w:p>
       <w:pPr>
@@ -10538,7 +10681,7 @@
           <w:szCs w:val="24"/>
         </w:rPr>
       </w:pPr>
-      <w:bookmarkStart w:id="22" w:name="_Toc495340413"/>
+      <w:bookmarkStart w:id="23" w:name="_Toc495340413"/>
       <w:r>
         <w:rPr>
           <w:rFonts w:ascii="Arial" w:hAnsi="Arial" w:cs="Arial"/>
@@ -10547,7 +10690,7 @@
         </w:rPr>
         <w:t>Especificación de requisitos del software.</w:t>
       </w:r>
-      <w:bookmarkEnd w:id="22"/>
+      <w:bookmarkEnd w:id="23"/>
     </w:p>
     <w:p>
       <w:pPr>
@@ -10564,7 +10707,7 @@
           <w:szCs w:val="24"/>
         </w:rPr>
       </w:pPr>
-      <w:bookmarkStart w:id="23" w:name="_Toc495340414"/>
+      <w:bookmarkStart w:id="24" w:name="_Toc495340414"/>
       <w:r>
         <w:rPr>
           <w:rFonts w:ascii="Arial" w:hAnsi="Arial" w:cs="Arial"/>
@@ -10573,7 +10716,7 @@
         </w:rPr>
         <w:t>Plan del proyecto.</w:t>
       </w:r>
-      <w:bookmarkEnd w:id="23"/>
+      <w:bookmarkEnd w:id="24"/>
     </w:p>
     <w:p>
       <w:pPr>
@@ -10590,7 +10733,7 @@
           <w:szCs w:val="24"/>
         </w:rPr>
       </w:pPr>
-      <w:bookmarkStart w:id="24" w:name="_Toc495340415"/>
+      <w:bookmarkStart w:id="25" w:name="_Toc495340415"/>
       <w:r>
         <w:rPr>
           <w:rFonts w:ascii="Arial" w:hAnsi="Arial" w:cs="Arial"/>
@@ -10607,7 +10750,7 @@
         </w:rPr>
         <w:t xml:space="preserve"> de casos de uso.</w:t>
       </w:r>
-      <w:bookmarkEnd w:id="24"/>
+      <w:bookmarkEnd w:id="25"/>
     </w:p>
     <w:p>
       <w:pPr>
@@ -10624,7 +10767,7 @@
           <w:szCs w:val="24"/>
         </w:rPr>
       </w:pPr>
-      <w:bookmarkStart w:id="25" w:name="_Toc495340416"/>
+      <w:bookmarkStart w:id="26" w:name="_Toc495340416"/>
       <w:r>
         <w:rPr>
           <w:rFonts w:ascii="Arial" w:hAnsi="Arial" w:cs="Arial"/>
@@ -10633,7 +10776,7 @@
         </w:rPr>
         <w:t>Diagrama de casos de uso.</w:t>
       </w:r>
-      <w:bookmarkEnd w:id="25"/>
+      <w:bookmarkEnd w:id="26"/>
     </w:p>
     <w:p>
       <w:pPr>
@@ -10650,7 +10793,7 @@
           <w:szCs w:val="24"/>
         </w:rPr>
       </w:pPr>
-      <w:bookmarkStart w:id="26" w:name="_Toc495340417"/>
+      <w:bookmarkStart w:id="27" w:name="_Toc495340417"/>
       <w:r>
         <w:rPr>
           <w:rFonts w:ascii="Arial" w:hAnsi="Arial" w:cs="Arial"/>
@@ -10659,7 +10802,7 @@
         </w:rPr>
         <w:t>Prototipos.</w:t>
       </w:r>
-      <w:bookmarkEnd w:id="26"/>
+      <w:bookmarkEnd w:id="27"/>
     </w:p>
     <w:p>
       <w:pPr>
@@ -10676,7 +10819,7 @@
           <w:szCs w:val="24"/>
         </w:rPr>
       </w:pPr>
-      <w:bookmarkStart w:id="27" w:name="_Toc495340418"/>
+      <w:bookmarkStart w:id="28" w:name="_Toc495340418"/>
       <w:r>
         <w:rPr>
           <w:rFonts w:ascii="Arial" w:hAnsi="Arial" w:cs="Arial"/>
@@ -10685,7 +10828,7 @@
         </w:rPr>
         <w:t>Diagrama de clases.</w:t>
       </w:r>
-      <w:bookmarkEnd w:id="27"/>
+      <w:bookmarkEnd w:id="28"/>
     </w:p>
     <w:p>
       <w:pPr>
@@ -10702,7 +10845,7 @@
           <w:szCs w:val="24"/>
         </w:rPr>
       </w:pPr>
-      <w:bookmarkStart w:id="28" w:name="_Toc495340419"/>
+      <w:bookmarkStart w:id="29" w:name="_Toc495340419"/>
       <w:r>
         <w:rPr>
           <w:rFonts w:ascii="Arial" w:hAnsi="Arial" w:cs="Arial"/>
@@ -10711,7 +10854,7 @@
         </w:rPr>
         <w:t>Diagrama entidad/relación.</w:t>
       </w:r>
-      <w:bookmarkEnd w:id="28"/>
+      <w:bookmarkEnd w:id="29"/>
     </w:p>
     <w:p>
       <w:pPr>
@@ -10728,7 +10871,7 @@
           <w:szCs w:val="24"/>
         </w:rPr>
       </w:pPr>
-      <w:bookmarkStart w:id="29" w:name="_Toc495340420"/>
+      <w:bookmarkStart w:id="30" w:name="_Toc495340420"/>
       <w:r>
         <w:rPr>
           <w:rFonts w:ascii="Arial" w:hAnsi="Arial" w:cs="Arial"/>
@@ -10737,7 +10880,7 @@
         </w:rPr>
         <w:t>Diagramas de secuencias.</w:t>
       </w:r>
-      <w:bookmarkEnd w:id="29"/>
+      <w:bookmarkEnd w:id="30"/>
     </w:p>
     <w:p>
       <w:pPr>
@@ -10754,7 +10897,7 @@
           <w:szCs w:val="24"/>
         </w:rPr>
       </w:pPr>
-      <w:bookmarkStart w:id="30" w:name="_Toc495340421"/>
+      <w:bookmarkStart w:id="31" w:name="_Toc495340421"/>
       <w:r>
         <w:rPr>
           <w:rFonts w:ascii="Arial" w:hAnsi="Arial" w:cs="Arial"/>
@@ -10763,7 +10906,7 @@
         </w:rPr>
         <w:t>Diagramas de comunicaciones.</w:t>
       </w:r>
-      <w:bookmarkEnd w:id="30"/>
+      <w:bookmarkEnd w:id="31"/>
     </w:p>
     <w:p>
       <w:pPr>
@@ -10780,7 +10923,7 @@
           <w:szCs w:val="24"/>
         </w:rPr>
       </w:pPr>
-      <w:bookmarkStart w:id="31" w:name="_Toc495340422"/>
+      <w:bookmarkStart w:id="32" w:name="_Toc495340422"/>
       <w:r>
         <w:rPr>
           <w:rFonts w:ascii="Arial" w:hAnsi="Arial" w:cs="Arial"/>
@@ -10789,7 +10932,7 @@
         </w:rPr>
         <w:t>Diagrama de actividades.</w:t>
       </w:r>
-      <w:bookmarkEnd w:id="31"/>
+      <w:bookmarkEnd w:id="32"/>
     </w:p>
     <w:p>
       <w:pPr>
@@ -10806,7 +10949,7 @@
           <w:szCs w:val="24"/>
         </w:rPr>
       </w:pPr>
-      <w:bookmarkStart w:id="32" w:name="_Toc495340423"/>
+      <w:bookmarkStart w:id="33" w:name="_Toc495340423"/>
       <w:r>
         <w:rPr>
           <w:rFonts w:ascii="Arial" w:hAnsi="Arial" w:cs="Arial"/>
@@ -10815,7 +10958,7 @@
         </w:rPr>
         <w:t>Diagrama de estados.</w:t>
       </w:r>
-      <w:bookmarkEnd w:id="32"/>
+      <w:bookmarkEnd w:id="33"/>
     </w:p>
     <w:p>
       <w:pPr>
@@ -10832,7 +10975,7 @@
           <w:szCs w:val="24"/>
         </w:rPr>
       </w:pPr>
-      <w:bookmarkStart w:id="33" w:name="_Toc495340424"/>
+      <w:bookmarkStart w:id="34" w:name="_Toc495340424"/>
       <w:r>
         <w:rPr>
           <w:rFonts w:ascii="Arial" w:hAnsi="Arial" w:cs="Arial"/>
@@ -10841,8 +10984,7 @@
         </w:rPr>
         <w:t>Diseño de componentes.</w:t>
       </w:r>
-      <w:bookmarkStart w:id="34" w:name="_GoBack"/>
-      <w:bookmarkEnd w:id="33"/>
+      <w:bookmarkEnd w:id="34"/>
     </w:p>
     <w:p>
       <w:pPr>
@@ -10886,7 +11028,6 @@
         </w:rPr>
       </w:pPr>
       <w:bookmarkStart w:id="36" w:name="_Toc495340427"/>
-      <w:bookmarkEnd w:id="34"/>
       <w:r>
         <w:rPr>
           <w:rFonts w:ascii="Arial" w:hAnsi="Arial" w:cs="Arial"/>
@@ -11193,6 +11334,7 @@
         <w:docPartUnique/>
       </w:docPartObj>
     </w:sdtPr>
+    <w:sdtEndPr/>
     <w:sdtContent>
       <w:p>
         <w:pPr>
@@ -11388,7 +11530,7 @@
   <w:abstractNum w:abstractNumId="1" w15:restartNumberingAfterBreak="0">
     <w:nsid w:val="3D3B371E"/>
     <w:multiLevelType w:val="hybridMultilevel"/>
-    <w:tmpl w:val="E5883CEE"/>
+    <w:tmpl w:val="304C5388"/>
     <w:lvl w:ilvl="0" w:tplc="240A0001">
       <w:start w:val="1"/>
       <w:numFmt w:val="bullet"/>
@@ -11401,16 +11543,16 @@
         <w:rFonts w:ascii="Symbol" w:hAnsi="Symbol" w:hint="default"/>
       </w:rPr>
     </w:lvl>
-    <w:lvl w:ilvl="1" w:tplc="240A0003" w:tentative="1">
+    <w:lvl w:ilvl="1" w:tplc="240A0005">
       <w:start w:val="1"/>
       <w:numFmt w:val="bullet"/>
-      <w:lvlText w:val="o"/>
+      <w:lvlText w:val=""/>
       <w:lvlJc w:val="left"/>
       <w:pPr>
         <w:ind w:left="1440" w:hanging="360"/>
       </w:pPr>
       <w:rPr>
-        <w:rFonts w:ascii="Courier New" w:hAnsi="Courier New" w:cs="Courier New" w:hint="default"/>
+        <w:rFonts w:ascii="Wingdings" w:hAnsi="Wingdings" w:hint="default"/>
       </w:rPr>
     </w:lvl>
     <w:lvl w:ilvl="2" w:tplc="240A0005" w:tentative="1">
@@ -12173,7 +12315,6 @@
     <w:next w:val="Normal"/>
     <w:link w:val="Ttulo2Car"/>
     <w:uiPriority w:val="9"/>
-    <w:semiHidden/>
     <w:unhideWhenUsed/>
     <w:qFormat/>
     <w:rsid w:val="003A2606"/>
@@ -12338,7 +12479,6 @@
     <w:basedOn w:val="Fuentedeprrafopredeter"/>
     <w:link w:val="Ttulo2"/>
     <w:uiPriority w:val="9"/>
-    <w:semiHidden/>
     <w:rsid w:val="003A2606"/>
     <w:rPr>
       <w:rFonts w:asciiTheme="majorHAnsi" w:eastAsiaTheme="majorEastAsia" w:hAnsiTheme="majorHAnsi" w:cstheme="majorBidi"/>
@@ -12650,7 +12790,7 @@
 </file>
 
 <file path=customXml/itemProps1.xml><?xml version="1.0" encoding="utf-8"?>
-<ds:datastoreItem xmlns:ds="http://schemas.openxmlformats.org/officeDocument/2006/customXml" ds:itemID="{715441A3-6E9E-4435-9F9B-DD9AA3EB7041}">
+<ds:datastoreItem xmlns:ds="http://schemas.openxmlformats.org/officeDocument/2006/customXml" ds:itemID="{0AA6E1D5-1010-493C-9319-273E688400C7}">
   <ds:schemaRefs>
     <ds:schemaRef ds:uri="http://schemas.openxmlformats.org/officeDocument/2006/bibliography"/>
   </ds:schemaRefs>

</xml_diff>